<commit_message>
Schema documento idea progettuale.docx
Ho aggiunto la creazione dell’evento
</commit_message>
<xml_diff>
--- a/Schema documento idea progettuale.docx
+++ b/Schema documento idea progettuale.docx
@@ -1,10 +1,10 @@
 
 <file path=word/document.xml><?xml version="1.0" encoding="utf-8"?>
-<w:document xmlns:ve="http://schemas.openxmlformats.org/markup-compatibility/2006" xmlns:o="urn:schemas-microsoft-com:office:office" xmlns:r="http://schemas.openxmlformats.org/officeDocument/2006/relationships" xmlns:m="http://schemas.openxmlformats.org/officeDocument/2006/math" xmlns:v="urn:schemas-microsoft-com:vml" xmlns:wp="http://schemas.openxmlformats.org/drawingml/2006/wordprocessingDrawing" xmlns:w10="urn:schemas-microsoft-com:office:word" xmlns:w="http://schemas.openxmlformats.org/wordprocessingml/2006/main" xmlns:wne="http://schemas.microsoft.com/office/word/2006/wordml">
+<w:document xmlns:mv="urn:schemas-microsoft-com:mac:vml" xmlns:mo="http://schemas.microsoft.com/office/mac/office/2008/main" xmlns:ve="http://schemas.openxmlformats.org/markup-compatibility/2006" xmlns:o="urn:schemas-microsoft-com:office:office" xmlns:r="http://schemas.openxmlformats.org/officeDocument/2006/relationships" xmlns:m="http://schemas.openxmlformats.org/officeDocument/2006/math" xmlns:v="urn:schemas-microsoft-com:vml" xmlns:w10="urn:schemas-microsoft-com:office:word" xmlns:w="http://schemas.openxmlformats.org/wordprocessingml/2006/main" xmlns:wne="http://schemas.microsoft.com/office/word/2006/wordml" xmlns:wp="http://schemas.openxmlformats.org/drawingml/2006/wordprocessingDrawing" ve:Ignorable="mv" ve:PreserveAttributes="mv:*">
   <w:body>
     <w:p>
       <w:pPr>
-        <w:pStyle w:val="Titolo"/>
+        <w:pStyle w:val="Title"/>
         <w:spacing w:after="240"/>
         <w:jc w:val="center"/>
       </w:pPr>
@@ -39,7 +39,7 @@
     </w:p>
     <w:p>
       <w:pPr>
-        <w:pStyle w:val="Paragrafoelenco"/>
+        <w:pStyle w:val="ListParagraph"/>
         <w:numPr>
           <w:ilvl w:val="0"/>
           <w:numId w:val="1"/>
@@ -48,28 +48,12 @@
           <w:i/>
         </w:rPr>
       </w:pPr>
-      <w:proofErr w:type="spellStart"/>
       <w:r>
         <w:rPr>
           <w:b/>
         </w:rPr>
-        <w:t>Lebedev</w:t>
-      </w:r>
-      <w:proofErr w:type="spellEnd"/>
-      <w:r>
-        <w:rPr>
-          <w:b/>
-        </w:rPr>
-        <w:t xml:space="preserve"> </w:t>
-      </w:r>
-      <w:proofErr w:type="spellStart"/>
-      <w:r>
-        <w:rPr>
-          <w:b/>
-        </w:rPr>
-        <w:t>Sergey</w:t>
-      </w:r>
-      <w:proofErr w:type="spellEnd"/>
+        <w:t>Lebedev Sergey</w:t>
+      </w:r>
       <w:r>
         <w:tab/>
       </w:r>
@@ -82,7 +66,7 @@
     </w:p>
     <w:p>
       <w:pPr>
-        <w:pStyle w:val="Paragrafoelenco"/>
+        <w:pStyle w:val="ListParagraph"/>
         <w:numPr>
           <w:ilvl w:val="0"/>
           <w:numId w:val="1"/>
@@ -106,7 +90,7 @@
     </w:p>
     <w:p>
       <w:pPr>
-        <w:pStyle w:val="Paragrafoelenco"/>
+        <w:pStyle w:val="ListParagraph"/>
         <w:numPr>
           <w:ilvl w:val="0"/>
           <w:numId w:val="1"/>
@@ -184,14 +168,12 @@
       <w:r>
         <w:t xml:space="preserve">Titolo del progetto: </w:t>
       </w:r>
-      <w:proofErr w:type="spellStart"/>
       <w:r>
         <w:rPr>
           <w:b/>
         </w:rPr>
         <w:t>SDMSocial</w:t>
       </w:r>
-      <w:proofErr w:type="spellEnd"/>
     </w:p>
     <w:p>
       <w:pPr>
@@ -237,7 +219,7 @@
     </w:p>
     <w:p>
       <w:pPr>
-        <w:pStyle w:val="Paragrafoelenco"/>
+        <w:pStyle w:val="ListParagraph"/>
         <w:numPr>
           <w:ilvl w:val="0"/>
           <w:numId w:val="5"/>
@@ -249,7 +231,7 @@
     </w:p>
     <w:p>
       <w:pPr>
-        <w:pStyle w:val="Paragrafoelenco"/>
+        <w:pStyle w:val="ListParagraph"/>
         <w:numPr>
           <w:ilvl w:val="0"/>
           <w:numId w:val="5"/>
@@ -261,7 +243,7 @@
     </w:p>
     <w:p>
       <w:pPr>
-        <w:pStyle w:val="Paragrafoelenco"/>
+        <w:pStyle w:val="ListParagraph"/>
         <w:numPr>
           <w:ilvl w:val="0"/>
           <w:numId w:val="5"/>
@@ -273,7 +255,7 @@
     </w:p>
     <w:p>
       <w:pPr>
-        <w:pStyle w:val="Paragrafoelenco"/>
+        <w:pStyle w:val="ListParagraph"/>
         <w:numPr>
           <w:ilvl w:val="0"/>
           <w:numId w:val="5"/>
@@ -285,7 +267,7 @@
     </w:p>
     <w:p>
       <w:pPr>
-        <w:pStyle w:val="Paragrafoelenco"/>
+        <w:pStyle w:val="ListParagraph"/>
         <w:numPr>
           <w:ilvl w:val="0"/>
           <w:numId w:val="5"/>
@@ -305,7 +287,7 @@
     </w:p>
     <w:p>
       <w:pPr>
-        <w:pStyle w:val="Paragrafoelenco"/>
+        <w:pStyle w:val="ListParagraph"/>
         <w:numPr>
           <w:ilvl w:val="0"/>
           <w:numId w:val="6"/>
@@ -323,7 +305,7 @@
     </w:p>
     <w:p>
       <w:pPr>
-        <w:pStyle w:val="Paragrafoelenco"/>
+        <w:pStyle w:val="ListParagraph"/>
         <w:numPr>
           <w:ilvl w:val="0"/>
           <w:numId w:val="6"/>
@@ -335,7 +317,7 @@
     </w:p>
     <w:p>
       <w:pPr>
-        <w:pStyle w:val="Paragrafoelenco"/>
+        <w:pStyle w:val="ListParagraph"/>
         <w:numPr>
           <w:ilvl w:val="0"/>
           <w:numId w:val="6"/>
@@ -347,7 +329,7 @@
     </w:p>
     <w:p>
       <w:pPr>
-        <w:pStyle w:val="Paragrafoelenco"/>
+        <w:pStyle w:val="ListParagraph"/>
         <w:numPr>
           <w:ilvl w:val="0"/>
           <w:numId w:val="6"/>
@@ -359,7 +341,7 @@
     </w:p>
     <w:p>
       <w:pPr>
-        <w:pStyle w:val="Titolo1"/>
+        <w:pStyle w:val="Heading1"/>
         <w:spacing w:before="0"/>
         <w:rPr>
           <w:color w:val="auto"/>
@@ -374,7 +356,7 @@
     </w:p>
     <w:p>
       <w:pPr>
-        <w:pStyle w:val="Paragrafoelenco"/>
+        <w:pStyle w:val="ListParagraph"/>
         <w:numPr>
           <w:ilvl w:val="0"/>
           <w:numId w:val="7"/>
@@ -389,7 +371,7 @@
     </w:p>
     <w:p>
       <w:pPr>
-        <w:pStyle w:val="Paragrafoelenco"/>
+        <w:pStyle w:val="ListParagraph"/>
         <w:numPr>
           <w:ilvl w:val="1"/>
           <w:numId w:val="7"/>
@@ -404,7 +386,7 @@
     </w:p>
     <w:p>
       <w:pPr>
-        <w:pStyle w:val="Paragrafoelenco"/>
+        <w:pStyle w:val="ListParagraph"/>
         <w:numPr>
           <w:ilvl w:val="1"/>
           <w:numId w:val="7"/>
@@ -419,7 +401,7 @@
     </w:p>
     <w:p>
       <w:pPr>
-        <w:pStyle w:val="Paragrafoelenco"/>
+        <w:pStyle w:val="ListParagraph"/>
         <w:numPr>
           <w:ilvl w:val="1"/>
           <w:numId w:val="7"/>
@@ -440,7 +422,7 @@
     </w:p>
     <w:p>
       <w:pPr>
-        <w:pStyle w:val="Paragrafoelenco"/>
+        <w:pStyle w:val="ListParagraph"/>
         <w:numPr>
           <w:ilvl w:val="1"/>
           <w:numId w:val="7"/>
@@ -458,7 +440,7 @@
     </w:p>
     <w:p>
       <w:pPr>
-        <w:pStyle w:val="Paragrafoelenco"/>
+        <w:pStyle w:val="ListParagraph"/>
         <w:numPr>
           <w:ilvl w:val="1"/>
           <w:numId w:val="7"/>
@@ -473,7 +455,7 @@
     </w:p>
     <w:p>
       <w:pPr>
-        <w:pStyle w:val="Paragrafoelenco"/>
+        <w:pStyle w:val="ListParagraph"/>
         <w:numPr>
           <w:ilvl w:val="1"/>
           <w:numId w:val="7"/>
@@ -488,7 +470,7 @@
     </w:p>
     <w:p>
       <w:pPr>
-        <w:pStyle w:val="Paragrafoelenco"/>
+        <w:pStyle w:val="ListParagraph"/>
         <w:numPr>
           <w:ilvl w:val="0"/>
           <w:numId w:val="7"/>
@@ -503,7 +485,7 @@
     </w:p>
     <w:p>
       <w:pPr>
-        <w:pStyle w:val="Paragrafoelenco"/>
+        <w:pStyle w:val="ListParagraph"/>
         <w:numPr>
           <w:ilvl w:val="1"/>
           <w:numId w:val="7"/>
@@ -518,7 +500,7 @@
     </w:p>
     <w:p>
       <w:pPr>
-        <w:pStyle w:val="Paragrafoelenco"/>
+        <w:pStyle w:val="ListParagraph"/>
         <w:numPr>
           <w:ilvl w:val="1"/>
           <w:numId w:val="7"/>
@@ -533,7 +515,7 @@
     </w:p>
     <w:p>
       <w:pPr>
-        <w:pStyle w:val="Paragrafoelenco"/>
+        <w:pStyle w:val="ListParagraph"/>
         <w:numPr>
           <w:ilvl w:val="1"/>
           <w:numId w:val="7"/>
@@ -548,7 +530,7 @@
     </w:p>
     <w:p>
       <w:pPr>
-        <w:pStyle w:val="Paragrafoelenco"/>
+        <w:pStyle w:val="ListParagraph"/>
         <w:numPr>
           <w:ilvl w:val="1"/>
           <w:numId w:val="7"/>
@@ -566,7 +548,7 @@
     </w:p>
     <w:p>
       <w:pPr>
-        <w:pStyle w:val="Paragrafoelenco"/>
+        <w:pStyle w:val="ListParagraph"/>
         <w:numPr>
           <w:ilvl w:val="1"/>
           <w:numId w:val="7"/>
@@ -581,7 +563,7 @@
     </w:p>
     <w:p>
       <w:pPr>
-        <w:pStyle w:val="Paragrafoelenco"/>
+        <w:pStyle w:val="ListParagraph"/>
         <w:numPr>
           <w:ilvl w:val="1"/>
           <w:numId w:val="7"/>
@@ -596,7 +578,7 @@
     </w:p>
     <w:p>
       <w:pPr>
-        <w:pStyle w:val="Paragrafoelenco"/>
+        <w:pStyle w:val="ListParagraph"/>
         <w:numPr>
           <w:ilvl w:val="0"/>
           <w:numId w:val="7"/>
@@ -605,7 +587,6 @@
         <w:contextualSpacing w:val="0"/>
       </w:pPr>
       <w:r>
-        <w:lastRenderedPageBreak/>
         <w:t>Richiesta di amicizia</w:t>
       </w:r>
       <w:r>
@@ -614,7 +595,7 @@
     </w:p>
     <w:p>
       <w:pPr>
-        <w:pStyle w:val="Paragrafoelenco"/>
+        <w:pStyle w:val="ListParagraph"/>
         <w:numPr>
           <w:ilvl w:val="1"/>
           <w:numId w:val="7"/>
@@ -628,7 +609,7 @@
     </w:p>
     <w:p>
       <w:pPr>
-        <w:pStyle w:val="Paragrafoelenco"/>
+        <w:pStyle w:val="ListParagraph"/>
         <w:numPr>
           <w:ilvl w:val="1"/>
           <w:numId w:val="7"/>
@@ -648,7 +629,7 @@
     </w:p>
     <w:p>
       <w:pPr>
-        <w:pStyle w:val="Paragrafoelenco"/>
+        <w:pStyle w:val="ListParagraph"/>
         <w:numPr>
           <w:ilvl w:val="1"/>
           <w:numId w:val="7"/>
@@ -662,7 +643,7 @@
     </w:p>
     <w:p>
       <w:pPr>
-        <w:pStyle w:val="Paragrafoelenco"/>
+        <w:pStyle w:val="ListParagraph"/>
         <w:numPr>
           <w:ilvl w:val="1"/>
           <w:numId w:val="7"/>
@@ -691,7 +672,7 @@
     </w:p>
     <w:p>
       <w:pPr>
-        <w:pStyle w:val="Paragrafoelenco"/>
+        <w:pStyle w:val="ListParagraph"/>
         <w:numPr>
           <w:ilvl w:val="1"/>
           <w:numId w:val="7"/>
@@ -705,7 +686,7 @@
     </w:p>
     <w:p>
       <w:pPr>
-        <w:pStyle w:val="Paragrafoelenco"/>
+        <w:pStyle w:val="ListParagraph"/>
         <w:numPr>
           <w:ilvl w:val="1"/>
           <w:numId w:val="7"/>
@@ -719,7 +700,7 @@
     </w:p>
     <w:p>
       <w:pPr>
-        <w:pStyle w:val="Paragrafoelenco"/>
+        <w:pStyle w:val="ListParagraph"/>
         <w:numPr>
           <w:ilvl w:val="0"/>
           <w:numId w:val="7"/>
@@ -733,7 +714,7 @@
     </w:p>
     <w:p>
       <w:pPr>
-        <w:pStyle w:val="Paragrafoelenco"/>
+        <w:pStyle w:val="ListParagraph"/>
         <w:numPr>
           <w:ilvl w:val="1"/>
           <w:numId w:val="7"/>
@@ -747,7 +728,7 @@
     </w:p>
     <w:p>
       <w:pPr>
-        <w:pStyle w:val="Paragrafoelenco"/>
+        <w:pStyle w:val="ListParagraph"/>
         <w:numPr>
           <w:ilvl w:val="1"/>
           <w:numId w:val="7"/>
@@ -761,7 +742,7 @@
     </w:p>
     <w:p>
       <w:pPr>
-        <w:pStyle w:val="Paragrafoelenco"/>
+        <w:pStyle w:val="ListParagraph"/>
         <w:numPr>
           <w:ilvl w:val="1"/>
           <w:numId w:val="7"/>
@@ -775,7 +756,7 @@
     </w:p>
     <w:p>
       <w:pPr>
-        <w:pStyle w:val="Paragrafoelenco"/>
+        <w:pStyle w:val="ListParagraph"/>
         <w:numPr>
           <w:ilvl w:val="1"/>
           <w:numId w:val="7"/>
@@ -789,7 +770,7 @@
     </w:p>
     <w:p>
       <w:pPr>
-        <w:pStyle w:val="Paragrafoelenco"/>
+        <w:pStyle w:val="ListParagraph"/>
         <w:numPr>
           <w:ilvl w:val="1"/>
           <w:numId w:val="7"/>
@@ -803,7 +784,7 @@
     </w:p>
     <w:p>
       <w:pPr>
-        <w:pStyle w:val="Paragrafoelenco"/>
+        <w:pStyle w:val="ListParagraph"/>
         <w:numPr>
           <w:ilvl w:val="0"/>
           <w:numId w:val="7"/>
@@ -817,7 +798,7 @@
     </w:p>
     <w:p>
       <w:pPr>
-        <w:pStyle w:val="Paragrafoelenco"/>
+        <w:pStyle w:val="ListParagraph"/>
         <w:numPr>
           <w:ilvl w:val="1"/>
           <w:numId w:val="7"/>
@@ -831,7 +812,7 @@
     </w:p>
     <w:p>
       <w:pPr>
-        <w:pStyle w:val="Paragrafoelenco"/>
+        <w:pStyle w:val="ListParagraph"/>
         <w:numPr>
           <w:ilvl w:val="1"/>
           <w:numId w:val="7"/>
@@ -845,7 +826,7 @@
     </w:p>
     <w:p>
       <w:pPr>
-        <w:pStyle w:val="Paragrafoelenco"/>
+        <w:pStyle w:val="ListParagraph"/>
         <w:numPr>
           <w:ilvl w:val="1"/>
           <w:numId w:val="7"/>
@@ -859,7 +840,7 @@
     </w:p>
     <w:p>
       <w:pPr>
-        <w:pStyle w:val="Paragrafoelenco"/>
+        <w:pStyle w:val="ListParagraph"/>
         <w:numPr>
           <w:ilvl w:val="1"/>
           <w:numId w:val="7"/>
@@ -873,7 +854,7 @@
     </w:p>
     <w:p>
       <w:pPr>
-        <w:pStyle w:val="Paragrafoelenco"/>
+        <w:pStyle w:val="ListParagraph"/>
         <w:numPr>
           <w:ilvl w:val="1"/>
           <w:numId w:val="7"/>
@@ -887,7 +868,7 @@
     </w:p>
     <w:p>
       <w:pPr>
-        <w:pStyle w:val="Paragrafoelenco"/>
+        <w:pStyle w:val="ListParagraph"/>
         <w:numPr>
           <w:ilvl w:val="0"/>
           <w:numId w:val="7"/>
@@ -901,7 +882,7 @@
     </w:p>
     <w:p>
       <w:pPr>
-        <w:pStyle w:val="Paragrafoelenco"/>
+        <w:pStyle w:val="ListParagraph"/>
         <w:numPr>
           <w:ilvl w:val="1"/>
           <w:numId w:val="7"/>
@@ -915,7 +896,7 @@
     </w:p>
     <w:p>
       <w:pPr>
-        <w:pStyle w:val="Paragrafoelenco"/>
+        <w:pStyle w:val="ListParagraph"/>
         <w:numPr>
           <w:ilvl w:val="1"/>
           <w:numId w:val="7"/>
@@ -935,7 +916,7 @@
     </w:p>
     <w:p>
       <w:pPr>
-        <w:pStyle w:val="Paragrafoelenco"/>
+        <w:pStyle w:val="ListParagraph"/>
         <w:numPr>
           <w:ilvl w:val="1"/>
           <w:numId w:val="7"/>
@@ -949,7 +930,7 @@
     </w:p>
     <w:p>
       <w:pPr>
-        <w:pStyle w:val="Paragrafoelenco"/>
+        <w:pStyle w:val="ListParagraph"/>
         <w:numPr>
           <w:ilvl w:val="1"/>
           <w:numId w:val="7"/>
@@ -966,7 +947,7 @@
     </w:p>
     <w:p>
       <w:pPr>
-        <w:pStyle w:val="Paragrafoelenco"/>
+        <w:pStyle w:val="ListParagraph"/>
         <w:spacing w:after="0"/>
         <w:ind w:left="1440"/>
         <w:contextualSpacing w:val="0"/>
@@ -980,7 +961,7 @@
     </w:p>
     <w:p>
       <w:pPr>
-        <w:pStyle w:val="Paragrafoelenco"/>
+        <w:pStyle w:val="ListParagraph"/>
         <w:numPr>
           <w:ilvl w:val="1"/>
           <w:numId w:val="7"/>
@@ -994,7 +975,7 @@
     </w:p>
     <w:p>
       <w:pPr>
-        <w:pStyle w:val="Paragrafoelenco"/>
+        <w:pStyle w:val="ListParagraph"/>
         <w:numPr>
           <w:ilvl w:val="1"/>
           <w:numId w:val="7"/>
@@ -1008,7 +989,7 @@
     </w:p>
     <w:p>
       <w:pPr>
-        <w:pStyle w:val="Paragrafoelenco"/>
+        <w:pStyle w:val="ListParagraph"/>
         <w:numPr>
           <w:ilvl w:val="0"/>
           <w:numId w:val="7"/>
@@ -1022,7 +1003,7 @@
     </w:p>
     <w:p>
       <w:pPr>
-        <w:pStyle w:val="Paragrafoelenco"/>
+        <w:pStyle w:val="ListParagraph"/>
         <w:numPr>
           <w:ilvl w:val="1"/>
           <w:numId w:val="7"/>
@@ -1036,7 +1017,7 @@
     </w:p>
     <w:p>
       <w:pPr>
-        <w:pStyle w:val="Paragrafoelenco"/>
+        <w:pStyle w:val="ListParagraph"/>
         <w:numPr>
           <w:ilvl w:val="1"/>
           <w:numId w:val="7"/>
@@ -1050,7 +1031,7 @@
     </w:p>
     <w:p>
       <w:pPr>
-        <w:pStyle w:val="Paragrafoelenco"/>
+        <w:pStyle w:val="ListParagraph"/>
         <w:numPr>
           <w:ilvl w:val="1"/>
           <w:numId w:val="7"/>
@@ -1064,7 +1045,7 @@
     </w:p>
     <w:p>
       <w:pPr>
-        <w:pStyle w:val="Paragrafoelenco"/>
+        <w:pStyle w:val="ListParagraph"/>
         <w:numPr>
           <w:ilvl w:val="1"/>
           <w:numId w:val="7"/>
@@ -1078,7 +1059,7 @@
     </w:p>
     <w:p>
       <w:pPr>
-        <w:pStyle w:val="Paragrafoelenco"/>
+        <w:pStyle w:val="ListParagraph"/>
         <w:numPr>
           <w:ilvl w:val="1"/>
           <w:numId w:val="7"/>
@@ -1092,7 +1073,7 @@
     </w:p>
     <w:p>
       <w:pPr>
-        <w:pStyle w:val="Paragrafoelenco"/>
+        <w:pStyle w:val="ListParagraph"/>
         <w:numPr>
           <w:ilvl w:val="1"/>
           <w:numId w:val="7"/>
@@ -1106,7 +1087,7 @@
     </w:p>
     <w:p>
       <w:pPr>
-        <w:pStyle w:val="Paragrafoelenco"/>
+        <w:pStyle w:val="ListParagraph"/>
         <w:numPr>
           <w:ilvl w:val="1"/>
           <w:numId w:val="7"/>
@@ -1120,7 +1101,7 @@
     </w:p>
     <w:p>
       <w:pPr>
-        <w:pStyle w:val="Paragrafoelenco"/>
+        <w:pStyle w:val="ListParagraph"/>
         <w:numPr>
           <w:ilvl w:val="1"/>
           <w:numId w:val="7"/>
@@ -1134,7 +1115,7 @@
     </w:p>
     <w:p>
       <w:pPr>
-        <w:pStyle w:val="Paragrafoelenco"/>
+        <w:pStyle w:val="ListParagraph"/>
         <w:spacing w:after="0"/>
         <w:contextualSpacing w:val="0"/>
       </w:pPr>
@@ -1159,7 +1140,7 @@
     </w:p>
     <w:p>
       <w:pPr>
-        <w:pStyle w:val="Paragrafoelenco"/>
+        <w:pStyle w:val="ListParagraph"/>
         <w:numPr>
           <w:ilvl w:val="1"/>
           <w:numId w:val="7"/>
@@ -1173,26 +1154,218 @@
     </w:p>
     <w:p>
       <w:pPr>
-        <w:pStyle w:val="Paragrafoelenco"/>
+        <w:pStyle w:val="ListParagraph"/>
         <w:numPr>
           <w:ilvl w:val="0"/>
           <w:numId w:val="7"/>
         </w:numPr>
         <w:spacing w:after="0"/>
         <w:contextualSpacing w:val="0"/>
-      </w:pPr>
-      <w:proofErr w:type="spellStart"/>
-      <w:r>
-        <w:t>Logout</w:t>
-      </w:r>
-      <w:proofErr w:type="spellEnd"/>
-      <w:r>
-        <w:t xml:space="preserve"> – Utente</w:t>
-      </w:r>
-    </w:p>
-    <w:p>
-      <w:pPr>
-        <w:pStyle w:val="Paragrafoelenco"/>
+        <w:rPr>
+          <w:color w:val="FF0000"/>
+        </w:rPr>
+      </w:pPr>
+      <w:r>
+        <w:rPr>
+          <w:color w:val="FF0000"/>
+        </w:rPr>
+        <w:t>Creazione di un evento pubblico</w:t>
+      </w:r>
+    </w:p>
+    <w:p>
+      <w:pPr>
+        <w:pStyle w:val="ListParagraph"/>
+        <w:numPr>
+          <w:ilvl w:val="0"/>
+          <w:numId w:val="20"/>
+        </w:numPr>
+        <w:spacing w:after="0"/>
+      </w:pPr>
+      <w:r>
+        <w:t>Il sistema mostra la schermata iniziale</w:t>
+      </w:r>
+    </w:p>
+    <w:p>
+      <w:pPr>
+        <w:pStyle w:val="ListParagraph"/>
+        <w:numPr>
+          <w:ilvl w:val="0"/>
+          <w:numId w:val="20"/>
+        </w:numPr>
+        <w:spacing w:after="0"/>
+      </w:pPr>
+      <w:r>
+        <w:t>L’utente seleziona la voce “Crea Evento”</w:t>
+      </w:r>
+    </w:p>
+    <w:p>
+      <w:pPr>
+        <w:pStyle w:val="ListParagraph"/>
+        <w:numPr>
+          <w:ilvl w:val="0"/>
+          <w:numId w:val="20"/>
+        </w:numPr>
+        <w:spacing w:after="0"/>
+      </w:pPr>
+      <w:r>
+        <w:t>Il sistema mostra la schermata di creazione dell’evento con i dati da immettere</w:t>
+      </w:r>
+      <w:r>
+        <w:t xml:space="preserve"> [Titolo evento, (Eventuali dettagli e commenti), Data evento, Ora di inizio, Ora di fine]</w:t>
+      </w:r>
+    </w:p>
+    <w:p>
+      <w:pPr>
+        <w:pStyle w:val="ListParagraph"/>
+        <w:numPr>
+          <w:ilvl w:val="0"/>
+          <w:numId w:val="20"/>
+        </w:numPr>
+        <w:spacing w:after="0"/>
+      </w:pPr>
+      <w:r>
+        <w:t>Se l’utente desidera modificare le proprie informazioni preme il tasto 1,</w:t>
+      </w:r>
+    </w:p>
+    <w:p>
+      <w:pPr>
+        <w:pStyle w:val="ListParagraph"/>
+        <w:spacing w:after="0"/>
+        <w:ind w:left="1440"/>
+        <w:contextualSpacing w:val="0"/>
+      </w:pPr>
+      <w:r>
+        <w:t>altrimenti preme il tasto 0</w:t>
+      </w:r>
+    </w:p>
+    <w:p>
+      <w:pPr>
+        <w:pStyle w:val="ListParagraph"/>
+        <w:numPr>
+          <w:ilvl w:val="0"/>
+          <w:numId w:val="22"/>
+        </w:numPr>
+        <w:spacing w:after="0"/>
+      </w:pPr>
+      <w:r>
+        <w:t>[eventuale modifica delle informazioni]</w:t>
+      </w:r>
+    </w:p>
+    <w:p>
+      <w:pPr>
+        <w:pStyle w:val="ListParagraph"/>
+        <w:numPr>
+          <w:ilvl w:val="0"/>
+          <w:numId w:val="22"/>
+        </w:numPr>
+        <w:spacing w:after="0"/>
+      </w:pPr>
+      <w:r>
+        <w:t>Il sistema mostra l’elenco degli amici da invitare</w:t>
+      </w:r>
+    </w:p>
+    <w:p>
+      <w:pPr>
+        <w:pStyle w:val="ListParagraph"/>
+        <w:numPr>
+          <w:ilvl w:val="0"/>
+          <w:numId w:val="22"/>
+        </w:numPr>
+        <w:spacing w:after="0"/>
+      </w:pPr>
+      <w:r>
+        <w:t>L’utente seleziona la persona da aggiungere alla lista degli invitati</w:t>
+      </w:r>
+    </w:p>
+    <w:p>
+      <w:pPr>
+        <w:spacing w:after="0"/>
+        <w:ind w:left="708"/>
+        <w:rPr>
+          <w:i/>
+        </w:rPr>
+      </w:pPr>
+      <w:r>
+        <w:rPr>
+          <w:i/>
+        </w:rPr>
+        <w:t>Il punto g. si ripete fino al termine dell’inserimento degli amici alla lista degli invitati</w:t>
+      </w:r>
+    </w:p>
+    <w:p>
+      <w:pPr>
+        <w:pStyle w:val="ListParagraph"/>
+        <w:numPr>
+          <w:ilvl w:val="0"/>
+          <w:numId w:val="24"/>
+        </w:numPr>
+        <w:spacing w:after="0"/>
+      </w:pPr>
+      <w:r>
+        <w:t>Al termine dell’inserimento il sistema mostra l’evento completo con la lista degli invitati</w:t>
+      </w:r>
+    </w:p>
+    <w:p>
+      <w:pPr>
+        <w:pStyle w:val="ListParagraph"/>
+        <w:numPr>
+          <w:ilvl w:val="0"/>
+          <w:numId w:val="24"/>
+        </w:numPr>
+        <w:spacing w:after="0"/>
+      </w:pPr>
+      <w:r>
+        <w:t xml:space="preserve">Il sistema </w:t>
+      </w:r>
+      <w:r>
+        <w:t>propone all’utente se confermare o no la creazione dell’evento:</w:t>
+      </w:r>
+      <w:r>
+        <w:t xml:space="preserve"> [Conferma: </w:t>
+      </w:r>
+      <w:r>
+        <w:t xml:space="preserve">L’evento viene pubblicato, Annulla: L’evento viene annullato </w:t>
+      </w:r>
+      <w:r>
+        <w:t>]</w:t>
+      </w:r>
+    </w:p>
+    <w:p>
+      <w:pPr>
+        <w:pStyle w:val="ListParagraph"/>
+        <w:numPr>
+          <w:ilvl w:val="0"/>
+          <w:numId w:val="24"/>
+        </w:numPr>
+        <w:spacing w:after="0"/>
+      </w:pPr>
+      <w:r>
+        <w:t>Il sistema mostra la schermata iniziale</w:t>
+      </w:r>
+    </w:p>
+    <w:p>
+      <w:pPr>
+        <w:pStyle w:val="ListParagraph"/>
+        <w:spacing w:after="120"/>
+      </w:pPr>
+    </w:p>
+    <w:p>
+      <w:pPr>
+        <w:pStyle w:val="ListParagraph"/>
+        <w:numPr>
+          <w:ilvl w:val="0"/>
+          <w:numId w:val="7"/>
+        </w:numPr>
+        <w:spacing w:after="0"/>
+        <w:contextualSpacing w:val="0"/>
+      </w:pPr>
+      <w:r>
+        <w:t>Logout – Utente</w:t>
+      </w:r>
+    </w:p>
+    <w:p>
+      <w:pPr>
+        <w:pStyle w:val="ListParagraph"/>
         <w:numPr>
           <w:ilvl w:val="1"/>
           <w:numId w:val="7"/>
@@ -1206,7 +1379,7 @@
     </w:p>
     <w:p>
       <w:pPr>
-        <w:pStyle w:val="Paragrafoelenco"/>
+        <w:pStyle w:val="ListParagraph"/>
         <w:numPr>
           <w:ilvl w:val="1"/>
           <w:numId w:val="7"/>
@@ -1220,7 +1393,7 @@
     </w:p>
     <w:p>
       <w:pPr>
-        <w:pStyle w:val="Paragrafoelenco"/>
+        <w:pStyle w:val="ListParagraph"/>
         <w:numPr>
           <w:ilvl w:val="1"/>
           <w:numId w:val="7"/>
@@ -1234,7 +1407,7 @@
     </w:p>
     <w:p>
       <w:pPr>
-        <w:pStyle w:val="Paragrafoelenco"/>
+        <w:pStyle w:val="ListParagraph"/>
         <w:numPr>
           <w:ilvl w:val="1"/>
           <w:numId w:val="7"/>
@@ -1248,7 +1421,7 @@
     </w:p>
     <w:p>
       <w:pPr>
-        <w:pStyle w:val="Titolo1"/>
+        <w:pStyle w:val="Heading1"/>
         <w:spacing w:after="120"/>
         <w:rPr>
           <w:color w:val="auto"/>
@@ -1258,7 +1431,6 @@
         <w:rPr>
           <w:color w:val="auto"/>
         </w:rPr>
-        <w:lastRenderedPageBreak/>
         <w:t>Schermate:</w:t>
       </w:r>
     </w:p>
@@ -1306,7 +1478,7 @@
     </w:p>
     <w:p>
       <w:pPr>
-        <w:pStyle w:val="Paragrafoelenco"/>
+        <w:pStyle w:val="ListParagraph"/>
         <w:numPr>
           <w:ilvl w:val="0"/>
           <w:numId w:val="11"/>
@@ -1320,7 +1492,7 @@
     </w:p>
     <w:p>
       <w:pPr>
-        <w:pStyle w:val="Paragrafoelenco"/>
+        <w:pStyle w:val="ListParagraph"/>
         <w:numPr>
           <w:ilvl w:val="0"/>
           <w:numId w:val="11"/>
@@ -1514,7 +1686,7 @@
     </w:p>
     <w:p>
       <w:pPr>
-        <w:pStyle w:val="Paragrafoelenco"/>
+        <w:pStyle w:val="ListParagraph"/>
         <w:numPr>
           <w:ilvl w:val="0"/>
           <w:numId w:val="9"/>
@@ -1528,7 +1700,7 @@
     </w:p>
     <w:p>
       <w:pPr>
-        <w:pStyle w:val="Paragrafoelenco"/>
+        <w:pStyle w:val="ListParagraph"/>
         <w:numPr>
           <w:ilvl w:val="0"/>
           <w:numId w:val="9"/>
@@ -1542,7 +1714,7 @@
     </w:p>
     <w:p>
       <w:pPr>
-        <w:pStyle w:val="Paragrafoelenco"/>
+        <w:pStyle w:val="ListParagraph"/>
         <w:numPr>
           <w:ilvl w:val="0"/>
           <w:numId w:val="9"/>
@@ -1556,7 +1728,7 @@
     </w:p>
     <w:p>
       <w:pPr>
-        <w:pStyle w:val="Paragrafoelenco"/>
+        <w:pStyle w:val="ListParagraph"/>
         <w:numPr>
           <w:ilvl w:val="0"/>
           <w:numId w:val="9"/>
@@ -1570,7 +1742,7 @@
     </w:p>
     <w:p>
       <w:pPr>
-        <w:pStyle w:val="Paragrafoelenco"/>
+        <w:pStyle w:val="ListParagraph"/>
         <w:numPr>
           <w:ilvl w:val="0"/>
           <w:numId w:val="9"/>
@@ -1584,7 +1756,27 @@
     </w:p>
     <w:p>
       <w:pPr>
-        <w:pStyle w:val="Paragrafoelenco"/>
+        <w:pStyle w:val="ListParagraph"/>
+        <w:numPr>
+          <w:ilvl w:val="0"/>
+          <w:numId w:val="9"/>
+        </w:numPr>
+        <w:spacing w:after="0"/>
+        <w:contextualSpacing w:val="0"/>
+        <w:rPr>
+          <w:color w:val="FF0000"/>
+        </w:rPr>
+      </w:pPr>
+      <w:r>
+        <w:rPr>
+          <w:color w:val="FF0000"/>
+        </w:rPr>
+        <w:t>Visualizza eventi</w:t>
+      </w:r>
+    </w:p>
+    <w:p>
+      <w:pPr>
+        <w:pStyle w:val="ListParagraph"/>
         <w:numPr>
           <w:ilvl w:val="0"/>
           <w:numId w:val="9"/>
@@ -1631,7 +1823,7 @@
     </w:p>
     <w:p>
       <w:pPr>
-        <w:pStyle w:val="Paragrafoelenco"/>
+        <w:pStyle w:val="ListParagraph"/>
         <w:numPr>
           <w:ilvl w:val="0"/>
           <w:numId w:val="10"/>
@@ -1645,7 +1837,7 @@
     </w:p>
     <w:p>
       <w:pPr>
-        <w:pStyle w:val="Paragrafoelenco"/>
+        <w:pStyle w:val="ListParagraph"/>
         <w:numPr>
           <w:ilvl w:val="0"/>
           <w:numId w:val="10"/>
@@ -1659,7 +1851,7 @@
     </w:p>
     <w:p>
       <w:pPr>
-        <w:pStyle w:val="Paragrafoelenco"/>
+        <w:pStyle w:val="ListParagraph"/>
         <w:numPr>
           <w:ilvl w:val="0"/>
           <w:numId w:val="10"/>
@@ -1673,7 +1865,7 @@
     </w:p>
     <w:p>
       <w:pPr>
-        <w:pStyle w:val="Paragrafoelenco"/>
+        <w:pStyle w:val="ListParagraph"/>
         <w:numPr>
           <w:ilvl w:val="0"/>
           <w:numId w:val="10"/>
@@ -1711,42 +1903,320 @@
     <w:p>
       <w:pPr>
         <w:spacing w:after="60"/>
+        <w:rPr>
+          <w:i/>
+          <w:u w:val="single"/>
+        </w:rPr>
+      </w:pPr>
+      <w:r>
         <w:rPr>
           <w:b/>
           <w:i/>
           <w:u w:val="single"/>
         </w:rPr>
-      </w:pPr>
+        <w:t>(00.2)</w:t>
+      </w:r>
+      <w:r>
+        <w:rPr>
+          <w:i/>
+          <w:u w:val="single"/>
+        </w:rPr>
+        <w:t xml:space="preserve"> Visualizza i post degli amici</w:t>
+      </w:r>
+    </w:p>
+    <w:p>
+      <w:pPr>
+        <w:spacing w:after="100"/>
+        <w:ind w:left="708"/>
+      </w:pPr>
+      <w:r>
+        <w:t>Post degli amici:</w:t>
+      </w:r>
+    </w:p>
+    <w:p>
+      <w:pPr>
+        <w:spacing w:after="0"/>
+        <w:ind w:left="708"/>
+      </w:pPr>
+      <w:r>
+        <w:t>[Nome cognome]</w:t>
+      </w:r>
+    </w:p>
+    <w:p>
+      <w:pPr>
+        <w:spacing w:after="120"/>
+        <w:ind w:left="708"/>
+      </w:pPr>
+      <w:r>
+        <w:t>[Testo del post]</w:t>
+      </w:r>
+    </w:p>
+    <w:p>
+      <w:pPr>
+        <w:spacing w:after="0"/>
+        <w:ind w:left="708"/>
+      </w:pPr>
+      <w:r>
+        <w:t>[Nome cognome]</w:t>
+      </w:r>
+    </w:p>
+    <w:p>
+      <w:pPr>
+        <w:spacing w:after="120"/>
+        <w:ind w:left="708"/>
+      </w:pPr>
+      <w:r>
+        <w:t>[Testo del post]</w:t>
+      </w:r>
+    </w:p>
+    <w:p>
+      <w:pPr>
+        <w:spacing w:after="160"/>
+        <w:ind w:left="708"/>
+      </w:pPr>
+      <w:r>
+        <w:t>Per tornare alla schermata iniziale premi 0. ___</w:t>
+      </w:r>
     </w:p>
     <w:p>
       <w:pPr>
         <w:spacing w:after="60"/>
+        <w:rPr>
+          <w:i/>
+          <w:u w:val="single"/>
+        </w:rPr>
+      </w:pPr>
+      <w:r>
         <w:rPr>
           <w:b/>
           <w:i/>
           <w:u w:val="single"/>
         </w:rPr>
-      </w:pPr>
+        <w:t>(00.3)</w:t>
+      </w:r>
+      <w:r>
+        <w:rPr>
+          <w:i/>
+          <w:u w:val="single"/>
+        </w:rPr>
+        <w:t xml:space="preserve"> Visualizza la tua bacheca</w:t>
+      </w:r>
+    </w:p>
+    <w:p>
+      <w:pPr>
+        <w:spacing w:after="100"/>
+        <w:ind w:left="708"/>
+      </w:pPr>
+      <w:r>
+        <w:t>Bacheca</w:t>
+      </w:r>
+    </w:p>
+    <w:p>
+      <w:pPr>
+        <w:spacing w:after="40"/>
+        <w:ind w:left="708"/>
+      </w:pPr>
+      <w:r>
+        <w:t xml:space="preserve"> [Testo del post dell’utente]</w:t>
+      </w:r>
+    </w:p>
+    <w:p>
+      <w:pPr>
+        <w:spacing w:after="120"/>
+        <w:ind w:left="708"/>
+      </w:pPr>
+      <w:r>
+        <w:t xml:space="preserve"> [Testo del post dell’utente]</w:t>
+      </w:r>
+    </w:p>
+    <w:p>
+      <w:pPr>
+        <w:spacing w:after="160"/>
+        <w:ind w:left="708"/>
+      </w:pPr>
+      <w:r>
+        <w:t>Per tornare alla schermata iniziale premi 0. ___</w:t>
+      </w:r>
     </w:p>
     <w:p>
       <w:pPr>
         <w:spacing w:after="60"/>
+        <w:rPr>
+          <w:i/>
+          <w:u w:val="single"/>
+        </w:rPr>
+      </w:pPr>
+      <w:r>
         <w:rPr>
           <w:b/>
           <w:i/>
           <w:u w:val="single"/>
         </w:rPr>
-      </w:pPr>
+        <w:t>(00.4)</w:t>
+      </w:r>
+      <w:r>
+        <w:rPr>
+          <w:i/>
+          <w:u w:val="single"/>
+        </w:rPr>
+        <w:t xml:space="preserve"> Visualizza il tuo profilo</w:t>
+      </w:r>
+    </w:p>
+    <w:p>
+      <w:pPr>
+        <w:spacing w:after="40"/>
+        <w:ind w:left="708"/>
+      </w:pPr>
+      <w:r>
+        <w:t>[Nome cognome]</w:t>
+      </w:r>
+    </w:p>
+    <w:p>
+      <w:pPr>
+        <w:spacing w:after="40"/>
+        <w:ind w:left="708"/>
+      </w:pPr>
+      <w:r>
+        <w:t>Sesso: X</w:t>
+      </w:r>
+    </w:p>
+    <w:p>
+      <w:pPr>
+        <w:spacing w:after="40"/>
+        <w:ind w:left="708"/>
+      </w:pPr>
+      <w:r>
+        <w:t>Data di nascita: […]</w:t>
+      </w:r>
+    </w:p>
+    <w:p>
+      <w:pPr>
+        <w:spacing w:after="40"/>
+        <w:ind w:left="708"/>
+      </w:pPr>
+      <w:r>
+        <w:t>Luogo di nascita: […]</w:t>
+      </w:r>
+    </w:p>
+    <w:p>
+      <w:pPr>
+        <w:spacing w:after="40"/>
+        <w:ind w:left="708"/>
+      </w:pPr>
+      <w:r>
+        <w:t>Professione: […]</w:t>
+      </w:r>
+    </w:p>
+    <w:p>
+      <w:pPr>
+        <w:spacing w:after="160"/>
+        <w:ind w:left="708"/>
+      </w:pPr>
+      <w:r>
+        <w:t>Situazione sentimentale: […]</w:t>
+      </w:r>
+    </w:p>
+    <w:p>
+      <w:pPr>
+        <w:spacing w:after="20"/>
+        <w:ind w:left="708"/>
+      </w:pPr>
+      <w:r>
+        <w:t>Per modificare il tuo profilo premi 1,</w:t>
+      </w:r>
+    </w:p>
+    <w:p>
+      <w:pPr>
+        <w:spacing w:after="160"/>
+        <w:ind w:left="708"/>
+      </w:pPr>
+      <w:r>
+        <w:t>per tornare alla schermata iniziale premi 0. ___</w:t>
+      </w:r>
     </w:p>
     <w:p>
       <w:pPr>
         <w:spacing w:after="60"/>
+        <w:rPr>
+          <w:i/>
+          <w:u w:val="single"/>
+        </w:rPr>
+      </w:pPr>
+      <w:r>
         <w:rPr>
           <w:b/>
           <w:i/>
           <w:u w:val="single"/>
         </w:rPr>
-      </w:pPr>
+        <w:t>(00.5)</w:t>
+      </w:r>
+      <w:r>
+        <w:rPr>
+          <w:i/>
+          <w:u w:val="single"/>
+        </w:rPr>
+        <w:t xml:space="preserve"> Visualizza il profilo di un amico</w:t>
+      </w:r>
+    </w:p>
+    <w:p>
+      <w:pPr>
+        <w:spacing w:after="40"/>
+        <w:ind w:left="708"/>
+      </w:pPr>
+      <w:r>
+        <w:t>Seleziona l’amico di cui visualizzare il profilo:</w:t>
+      </w:r>
+    </w:p>
+    <w:p>
+      <w:pPr>
+        <w:pStyle w:val="ListParagraph"/>
+        <w:numPr>
+          <w:ilvl w:val="0"/>
+          <w:numId w:val="12"/>
+        </w:numPr>
+        <w:spacing w:after="20"/>
+        <w:contextualSpacing w:val="0"/>
+      </w:pPr>
+      <w:r>
+        <w:t>[Nome cognome]</w:t>
+      </w:r>
+    </w:p>
+    <w:p>
+      <w:pPr>
+        <w:pStyle w:val="ListParagraph"/>
+        <w:numPr>
+          <w:ilvl w:val="0"/>
+          <w:numId w:val="12"/>
+        </w:numPr>
+        <w:spacing w:after="20"/>
+        <w:contextualSpacing w:val="0"/>
+      </w:pPr>
+      <w:r>
+        <w:t>[…]</w:t>
+      </w:r>
+    </w:p>
+    <w:p>
+      <w:pPr>
+        <w:pStyle w:val="ListParagraph"/>
+        <w:numPr>
+          <w:ilvl w:val="0"/>
+          <w:numId w:val="12"/>
+        </w:numPr>
+        <w:spacing w:after="120"/>
+        <w:contextualSpacing w:val="0"/>
+      </w:pPr>
+      <w:r>
+        <w:t>[Nome cognome]</w:t>
+      </w:r>
+    </w:p>
+    <w:p>
+      <w:pPr>
+        <w:spacing w:after="160"/>
+        <w:ind w:left="708"/>
+      </w:pPr>
+      <w:r>
+        <w:t>Per tornare alla schermata iniziale, premi 0. ___</w:t>
+      </w:r>
     </w:p>
     <w:p>
       <w:pPr>
@@ -1762,80 +2232,11 @@
       <w:pPr>
         <w:spacing w:after="60"/>
         <w:rPr>
-          <w:i/>
-          <w:u w:val="single"/>
-        </w:rPr>
-      </w:pPr>
-      <w:r>
-        <w:rPr>
           <w:b/>
           <w:i/>
           <w:u w:val="single"/>
         </w:rPr>
-        <w:lastRenderedPageBreak/>
-        <w:t>(00.2)</w:t>
-      </w:r>
-      <w:r>
-        <w:rPr>
-          <w:i/>
-          <w:u w:val="single"/>
-        </w:rPr>
-        <w:t xml:space="preserve"> Visualizza i post degli amici</w:t>
-      </w:r>
-    </w:p>
-    <w:p>
-      <w:pPr>
-        <w:spacing w:after="100"/>
-        <w:ind w:left="708"/>
-      </w:pPr>
-      <w:r>
-        <w:t>Post degli amici:</w:t>
-      </w:r>
-    </w:p>
-    <w:p>
-      <w:pPr>
-        <w:spacing w:after="0"/>
-        <w:ind w:left="708"/>
-      </w:pPr>
-      <w:r>
-        <w:t>[Nome cognome]</w:t>
-      </w:r>
-    </w:p>
-    <w:p>
-      <w:pPr>
-        <w:spacing w:after="120"/>
-        <w:ind w:left="708"/>
-      </w:pPr>
-      <w:r>
-        <w:t>[Testo del post]</w:t>
-      </w:r>
-    </w:p>
-    <w:p>
-      <w:pPr>
-        <w:spacing w:after="0"/>
-        <w:ind w:left="708"/>
-      </w:pPr>
-      <w:r>
-        <w:t>[Nome cognome]</w:t>
-      </w:r>
-    </w:p>
-    <w:p>
-      <w:pPr>
-        <w:spacing w:after="120"/>
-        <w:ind w:left="708"/>
-      </w:pPr>
-      <w:r>
-        <w:t>[Testo del post]</w:t>
-      </w:r>
-    </w:p>
-    <w:p>
-      <w:pPr>
-        <w:spacing w:after="160"/>
-        <w:ind w:left="708"/>
-      </w:pPr>
-      <w:r>
-        <w:t>Per tornare alla schermata iniziale premi 0. ___</w:t>
-      </w:r>
+      </w:pPr>
     </w:p>
     <w:p>
       <w:pPr>
@@ -1851,41 +2252,32 @@
           <w:i/>
           <w:u w:val="single"/>
         </w:rPr>
-        <w:t>(00.3)</w:t>
+        <w:t>(00.5.X)</w:t>
       </w:r>
       <w:r>
         <w:rPr>
           <w:i/>
           <w:u w:val="single"/>
         </w:rPr>
-        <w:t xml:space="preserve"> Visualizza la tua bacheca</w:t>
-      </w:r>
-    </w:p>
-    <w:p>
-      <w:pPr>
-        <w:spacing w:after="100"/>
+        <w:t xml:space="preserve"> Selezionato l’amico di cui visualizzare il profilo</w:t>
+      </w:r>
+    </w:p>
+    <w:p>
+      <w:pPr>
+        <w:spacing w:after="20"/>
         <w:ind w:left="708"/>
       </w:pPr>
       <w:r>
-        <w:t>Bacheca</w:t>
-      </w:r>
-    </w:p>
-    <w:p>
-      <w:pPr>
-        <w:spacing w:after="40"/>
+        <w:t>Per visualizzare la sua bacheca premi 1,</w:t>
+      </w:r>
+    </w:p>
+    <w:p>
+      <w:pPr>
+        <w:spacing w:after="20"/>
         <w:ind w:left="708"/>
       </w:pPr>
       <w:r>
-        <w:t xml:space="preserve"> [Testo del post dell’utente]</w:t>
-      </w:r>
-    </w:p>
-    <w:p>
-      <w:pPr>
-        <w:spacing w:after="120"/>
-        <w:ind w:left="708"/>
-      </w:pPr>
-      <w:r>
-        <w:t xml:space="preserve"> [Testo del post dell’utente]</w:t>
+        <w:t>per visualizzare le sue informazioni personali premi 2,</w:t>
       </w:r>
     </w:p>
     <w:p>
@@ -1894,7 +2286,7 @@
         <w:ind w:left="708"/>
       </w:pPr>
       <w:r>
-        <w:t>Per tornare alla schermata iniziale premi 0. ___</w:t>
+        <w:t>per tornare alla schermata iniziale, premi 0.___</w:t>
       </w:r>
     </w:p>
     <w:p>
@@ -1911,14 +2303,23 @@
           <w:i/>
           <w:u w:val="single"/>
         </w:rPr>
-        <w:t>(00.4)</w:t>
+        <w:t>(00.5.X.1)</w:t>
       </w:r>
       <w:r>
         <w:rPr>
           <w:i/>
           <w:u w:val="single"/>
         </w:rPr>
-        <w:t xml:space="preserve"> Visualizza il tuo profilo</w:t>
+        <w:t xml:space="preserve"> Visualizza la bacheca dell’amico selezionato</w:t>
+      </w:r>
+    </w:p>
+    <w:p>
+      <w:pPr>
+        <w:spacing w:after="60"/>
+        <w:ind w:left="708"/>
+      </w:pPr>
+      <w:r>
+        <w:t>Bacheca</w:t>
       </w:r>
     </w:p>
     <w:p>
@@ -1927,52 +2328,16 @@
         <w:ind w:left="708"/>
       </w:pPr>
       <w:r>
-        <w:t>[Nome cognome]</w:t>
-      </w:r>
-    </w:p>
-    <w:p>
-      <w:pPr>
-        <w:spacing w:after="40"/>
+        <w:t xml:space="preserve"> [Testo del post dell’utente]</w:t>
+      </w:r>
+    </w:p>
+    <w:p>
+      <w:pPr>
+        <w:spacing w:after="120"/>
         <w:ind w:left="708"/>
       </w:pPr>
       <w:r>
-        <w:t>Sesso: X</w:t>
-      </w:r>
-    </w:p>
-    <w:p>
-      <w:pPr>
-        <w:spacing w:after="40"/>
-        <w:ind w:left="708"/>
-      </w:pPr>
-      <w:r>
-        <w:t>Data di nascita: […]</w:t>
-      </w:r>
-    </w:p>
-    <w:p>
-      <w:pPr>
-        <w:spacing w:after="40"/>
-        <w:ind w:left="708"/>
-      </w:pPr>
-      <w:r>
-        <w:t>Luogo di nascita: […]</w:t>
-      </w:r>
-    </w:p>
-    <w:p>
-      <w:pPr>
-        <w:spacing w:after="40"/>
-        <w:ind w:left="708"/>
-      </w:pPr>
-      <w:r>
-        <w:t>Professione: […]</w:t>
-      </w:r>
-    </w:p>
-    <w:p>
-      <w:pPr>
-        <w:spacing w:after="160"/>
-        <w:ind w:left="708"/>
-      </w:pPr>
-      <w:r>
-        <w:t>Situazione sentimentale: […]</w:t>
+        <w:t xml:space="preserve"> [Testo del post dell’utente]</w:t>
       </w:r>
     </w:p>
     <w:p>
@@ -1981,7 +2346,7 @@
         <w:ind w:left="708"/>
       </w:pPr>
       <w:r>
-        <w:t>Per modificare il tuo profilo premi 1,</w:t>
+        <w:t>Per visualizzare le sue informazioni premi 1,</w:t>
       </w:r>
     </w:p>
     <w:p>
@@ -2007,14 +2372,14 @@
           <w:i/>
           <w:u w:val="single"/>
         </w:rPr>
-        <w:t>(00.5)</w:t>
+        <w:t>(00.5.X.2)</w:t>
       </w:r>
       <w:r>
         <w:rPr>
           <w:i/>
           <w:u w:val="single"/>
         </w:rPr>
-        <w:t xml:space="preserve"> Visualizza il profilo di un amico</w:t>
+        <w:t xml:space="preserve"> Visualizza profilo dell’amico selezionato</w:t>
       </w:r>
     </w:p>
     <w:p>
@@ -2023,49 +2388,43 @@
         <w:ind w:left="708"/>
       </w:pPr>
       <w:r>
-        <w:t>Seleziona l’amico di cui visualizzare il profilo:</w:t>
-      </w:r>
-    </w:p>
-    <w:p>
-      <w:pPr>
-        <w:pStyle w:val="Paragrafoelenco"/>
-        <w:numPr>
-          <w:ilvl w:val="0"/>
-          <w:numId w:val="12"/>
-        </w:numPr>
-        <w:spacing w:after="20"/>
-        <w:contextualSpacing w:val="0"/>
-      </w:pPr>
-      <w:r>
         <w:t>[Nome cognome]</w:t>
       </w:r>
     </w:p>
     <w:p>
       <w:pPr>
-        <w:pStyle w:val="Paragrafoelenco"/>
-        <w:numPr>
-          <w:ilvl w:val="0"/>
-          <w:numId w:val="12"/>
-        </w:numPr>
-        <w:spacing w:after="20"/>
-        <w:contextualSpacing w:val="0"/>
-      </w:pPr>
-      <w:r>
-        <w:t>[…]</w:t>
-      </w:r>
-    </w:p>
-    <w:p>
-      <w:pPr>
-        <w:pStyle w:val="Paragrafoelenco"/>
-        <w:numPr>
-          <w:ilvl w:val="0"/>
-          <w:numId w:val="12"/>
-        </w:numPr>
-        <w:spacing w:after="120"/>
-        <w:contextualSpacing w:val="0"/>
-      </w:pPr>
-      <w:r>
-        <w:t>[Nome cognome]</w:t>
+        <w:spacing w:after="40"/>
+        <w:ind w:left="708"/>
+      </w:pPr>
+      <w:r>
+        <w:t>Sesso: X</w:t>
+      </w:r>
+    </w:p>
+    <w:p>
+      <w:pPr>
+        <w:spacing w:after="40"/>
+        <w:ind w:left="708"/>
+      </w:pPr>
+      <w:r>
+        <w:t>Data di nascita: […]</w:t>
+      </w:r>
+    </w:p>
+    <w:p>
+      <w:pPr>
+        <w:spacing w:after="40"/>
+        <w:ind w:left="708"/>
+      </w:pPr>
+      <w:r>
+        <w:t>Luogo di nascita: […]</w:t>
+      </w:r>
+    </w:p>
+    <w:p>
+      <w:pPr>
+        <w:spacing w:after="40"/>
+        <w:ind w:left="708"/>
+      </w:pPr>
+      <w:r>
+        <w:t>Professione: […]</w:t>
       </w:r>
     </w:p>
     <w:p>
@@ -2074,7 +2433,25 @@
         <w:ind w:left="708"/>
       </w:pPr>
       <w:r>
-        <w:t>Per tornare alla schermata iniziale, premi 0. ___</w:t>
+        <w:t>Situazione sentimentale: […]</w:t>
+      </w:r>
+    </w:p>
+    <w:p>
+      <w:pPr>
+        <w:spacing w:after="20"/>
+        <w:ind w:left="708"/>
+      </w:pPr>
+      <w:r>
+        <w:t>Per visualizzare la sua bacheca premi 1,</w:t>
+      </w:r>
+    </w:p>
+    <w:p>
+      <w:pPr>
+        <w:spacing w:after="160"/>
+        <w:ind w:left="708"/>
+      </w:pPr>
+      <w:r>
+        <w:t>per tornare alla schermata iniziale premi 0. ___</w:t>
       </w:r>
     </w:p>
     <w:p>
@@ -2082,51 +2459,114 @@
         <w:spacing w:after="60"/>
         <w:rPr>
           <w:i/>
+          <w:color w:val="FF0000"/>
           <w:u w:val="single"/>
         </w:rPr>
       </w:pPr>
       <w:r>
+        <w:rPr>
+          <w:b/>
+          <w:i/>
+          <w:color w:val="FF0000"/>
+          <w:u w:val="single"/>
+        </w:rPr>
+        <w:t>[00.6]</w:t>
+      </w:r>
+      <w:r>
+        <w:rPr>
+          <w:i/>
+          <w:color w:val="FF0000"/>
+          <w:u w:val="single"/>
+        </w:rPr>
+        <w:t xml:space="preserve"> Visualizza eventi</w:t>
+      </w:r>
+    </w:p>
+    <w:p>
+      <w:pPr>
+        <w:spacing w:after="60"/>
+      </w:pPr>
+      <w:r>
+        <w:rPr>
+          <w:color w:val="FF0000"/>
+        </w:rPr>
+        <w:tab/>
+      </w:r>
+      <w:r>
+        <w:t>Visualizza lista per ordine di giorno degli eventi creati</w:t>
+      </w:r>
+      <w:r>
+        <w:tab/>
+      </w:r>
+    </w:p>
+    <w:p>
+      <w:pPr>
+        <w:spacing w:after="60"/>
+      </w:pPr>
+      <w:r>
+        <w:tab/>
+        <w:t>[Evento X]</w:t>
+      </w:r>
+    </w:p>
+    <w:p>
+      <w:pPr>
+        <w:spacing w:after="60"/>
+      </w:pPr>
+      <w:r>
+        <w:tab/>
+        <w:t>Titolo</w:t>
+      </w:r>
+      <w:r>
+        <w:t xml:space="preserve"> evento</w:t>
+      </w:r>
+      <w:r>
+        <w:t>: […]</w:t>
+      </w:r>
+    </w:p>
+    <w:p>
+      <w:pPr>
+        <w:spacing w:after="60"/>
+      </w:pPr>
+      <w:r>
+        <w:tab/>
+        <w:t>Eventuali commenti: […]</w:t>
+      </w:r>
+    </w:p>
+    <w:p>
+      <w:pPr>
+        <w:spacing w:after="60"/>
+      </w:pPr>
+      <w:r>
+        <w:tab/>
+        <w:t>Data inizio: [...]</w:t>
+      </w:r>
+    </w:p>
+    <w:p>
+      <w:pPr>
+        <w:spacing w:after="60"/>
+      </w:pPr>
+      <w:r>
+        <w:tab/>
+        <w:t>Data fine: […]</w:t>
+      </w:r>
+    </w:p>
+    <w:p>
+      <w:pPr>
+        <w:spacing w:after="60"/>
+      </w:pPr>
+      <w:r>
+        <w:tab/>
+        <w:t>Elenco invitati all’evento: […]</w:t>
+      </w:r>
+    </w:p>
+    <w:p>
+      <w:pPr>
+        <w:spacing w:after="60"/>
         <w:rPr>
           <w:b/>
           <w:i/>
           <w:u w:val="single"/>
         </w:rPr>
-        <w:t>(00.5.X)</w:t>
-      </w:r>
-      <w:r>
-        <w:rPr>
-          <w:i/>
-          <w:u w:val="single"/>
-        </w:rPr>
-        <w:t xml:space="preserve"> Selezionato l’amico di cui visualizzare il profilo</w:t>
-      </w:r>
-    </w:p>
-    <w:p>
-      <w:pPr>
-        <w:spacing w:after="20"/>
-        <w:ind w:left="708"/>
-      </w:pPr>
-      <w:r>
-        <w:t>Per visualizzare la sua bacheca premi 1,</w:t>
-      </w:r>
-    </w:p>
-    <w:p>
-      <w:pPr>
-        <w:spacing w:after="20"/>
-        <w:ind w:left="708"/>
-      </w:pPr>
-      <w:r>
-        <w:t>per visualizzare le sue informazioni personali premi 2,</w:t>
-      </w:r>
-    </w:p>
-    <w:p>
-      <w:pPr>
-        <w:spacing w:after="160"/>
-        <w:ind w:left="708"/>
-      </w:pPr>
-      <w:r>
-        <w:t>per tornare alla schermata iniziale, premi 0.___</w:t>
-      </w:r>
+      </w:pPr>
     </w:p>
     <w:p>
       <w:pPr>
@@ -2142,104 +2582,22 @@
           <w:i/>
           <w:u w:val="single"/>
         </w:rPr>
-        <w:t>(00.5.X.1)</w:t>
-      </w:r>
-      <w:r>
-        <w:rPr>
-          <w:i/>
-          <w:u w:val="single"/>
-        </w:rPr>
-        <w:t xml:space="preserve"> Visualizza la bacheca dell’amico selezionato</w:t>
-      </w:r>
-    </w:p>
-    <w:p>
-      <w:pPr>
-        <w:spacing w:after="60"/>
-        <w:ind w:left="708"/>
-      </w:pPr>
-      <w:r>
-        <w:t>Bacheca</w:t>
-      </w:r>
-    </w:p>
-    <w:p>
-      <w:pPr>
-        <w:spacing w:after="40"/>
-        <w:ind w:left="708"/>
-      </w:pPr>
-      <w:r>
-        <w:t xml:space="preserve"> [Testo del post dell’utente]</w:t>
-      </w:r>
-    </w:p>
-    <w:p>
-      <w:pPr>
-        <w:spacing w:after="120"/>
-        <w:ind w:left="708"/>
-      </w:pPr>
-      <w:r>
-        <w:t xml:space="preserve"> [Testo del post dell’utente]</w:t>
-      </w:r>
-    </w:p>
-    <w:p>
-      <w:pPr>
-        <w:spacing w:after="20"/>
-        <w:ind w:left="708"/>
-      </w:pPr>
-      <w:r>
-        <w:t>Per visualizzare le sue informazioni premi 1,</w:t>
-      </w:r>
-    </w:p>
-    <w:p>
-      <w:pPr>
-        <w:spacing w:after="160"/>
-        <w:ind w:left="708"/>
-      </w:pPr>
-      <w:r>
-        <w:t>per tornare alla schermata iniziale premi 0. ___</w:t>
-      </w:r>
-    </w:p>
-    <w:p>
-      <w:pPr>
-        <w:spacing w:after="60"/>
+        <w:t xml:space="preserve"> (00.7</w:t>
+      </w:r>
+      <w:r>
         <w:rPr>
           <w:b/>
           <w:i/>
           <w:u w:val="single"/>
         </w:rPr>
-      </w:pPr>
-    </w:p>
-    <w:p>
-      <w:pPr>
-        <w:spacing w:after="60"/>
-        <w:rPr>
-          <w:b/>
+        <w:t>)</w:t>
+      </w:r>
+      <w:r>
+        <w:rPr>
           <w:i/>
           <w:u w:val="single"/>
         </w:rPr>
-      </w:pPr>
-    </w:p>
-    <w:p>
-      <w:pPr>
-        <w:spacing w:after="60"/>
-        <w:rPr>
-          <w:i/>
-          <w:u w:val="single"/>
-        </w:rPr>
-      </w:pPr>
-      <w:r>
-        <w:rPr>
-          <w:b/>
-          <w:i/>
-          <w:u w:val="single"/>
-        </w:rPr>
-        <w:lastRenderedPageBreak/>
-        <w:t>(00.5.X.2)</w:t>
-      </w:r>
-      <w:r>
-        <w:rPr>
-          <w:i/>
-          <w:u w:val="single"/>
-        </w:rPr>
-        <w:t xml:space="preserve"> Visualizza profilo dell’amico selezionato</w:t>
+        <w:t xml:space="preserve"> Esci</w:t>
       </w:r>
     </w:p>
     <w:p>
@@ -2248,109 +2606,8 @@
         <w:ind w:left="708"/>
       </w:pPr>
       <w:r>
-        <w:t>[Nome cognome]</w:t>
-      </w:r>
-    </w:p>
-    <w:p>
-      <w:pPr>
-        <w:spacing w:after="40"/>
-        <w:ind w:left="708"/>
-      </w:pPr>
-      <w:r>
-        <w:t>Sesso: X</w:t>
-      </w:r>
-    </w:p>
-    <w:p>
-      <w:pPr>
-        <w:spacing w:after="40"/>
-        <w:ind w:left="708"/>
-      </w:pPr>
-      <w:r>
-        <w:t>Data di nascita: […]</w:t>
-      </w:r>
-    </w:p>
-    <w:p>
-      <w:pPr>
-        <w:spacing w:after="40"/>
-        <w:ind w:left="708"/>
-      </w:pPr>
-      <w:r>
-        <w:t>Luogo di nascita: […]</w:t>
-      </w:r>
-    </w:p>
-    <w:p>
-      <w:pPr>
-        <w:spacing w:after="40"/>
-        <w:ind w:left="708"/>
-      </w:pPr>
-      <w:r>
-        <w:t>Professione: […]</w:t>
-      </w:r>
-    </w:p>
-    <w:p>
-      <w:pPr>
-        <w:spacing w:after="160"/>
-        <w:ind w:left="708"/>
-      </w:pPr>
-      <w:r>
-        <w:t>Situazione sentimentale: […]</w:t>
-      </w:r>
-    </w:p>
-    <w:p>
-      <w:pPr>
-        <w:spacing w:after="20"/>
-        <w:ind w:left="708"/>
-      </w:pPr>
-      <w:r>
-        <w:t>Per visualizzare la sua bacheca premi 1,</w:t>
-      </w:r>
-    </w:p>
-    <w:p>
-      <w:pPr>
-        <w:spacing w:after="160"/>
-        <w:ind w:left="708"/>
-      </w:pPr>
-      <w:r>
-        <w:t>per tornare alla schermata iniziale premi 0. ___</w:t>
-      </w:r>
-    </w:p>
-    <w:p>
-      <w:pPr>
-        <w:spacing w:after="60"/>
-        <w:rPr>
-          <w:i/>
-          <w:u w:val="single"/>
-        </w:rPr>
-      </w:pPr>
-      <w:r>
-        <w:rPr>
-          <w:b/>
-          <w:i/>
-          <w:u w:val="single"/>
-        </w:rPr>
-        <w:t xml:space="preserve"> (00.6)</w:t>
-      </w:r>
-      <w:r>
-        <w:rPr>
-          <w:i/>
-          <w:u w:val="single"/>
-        </w:rPr>
-        <w:t xml:space="preserve"> Esci</w:t>
-      </w:r>
-    </w:p>
-    <w:p>
-      <w:pPr>
-        <w:spacing w:after="40"/>
-        <w:ind w:left="708"/>
-      </w:pPr>
-      <w:r>
-        <w:t xml:space="preserve">Disconnessione </w:t>
-      </w:r>
-      <w:proofErr w:type="spellStart"/>
-      <w:r>
-        <w:t>effettuata…</w:t>
-      </w:r>
-      <w:proofErr w:type="spellEnd"/>
+        <w:t>Disconnessione effettuata…</w:t>
+      </w:r>
     </w:p>
     <w:p>
       <w:pPr>
@@ -2362,8 +2619,8 @@
       </w:r>
     </w:p>
     <w:sectPr>
-      <w:headerReference w:type="default" r:id="rId7"/>
-      <w:footerReference w:type="default" r:id="rId8"/>
+      <w:headerReference w:type="default" r:id="rId8"/>
+      <w:footerReference w:type="default" r:id="rId9"/>
       <w:pgSz w:w="11906" w:h="16838"/>
       <w:pgMar w:top="961" w:right="1134" w:bottom="993" w:left="1134" w:header="426" w:footer="283" w:gutter="0"/>
       <w:cols w:space="708"/>
@@ -2374,8 +2631,8 @@
 </file>
 
 <file path=word/endnotes.xml><?xml version="1.0" encoding="utf-8"?>
-<w:endnotes xmlns:ve="http://schemas.openxmlformats.org/markup-compatibility/2006" xmlns:o="urn:schemas-microsoft-com:office:office" xmlns:r="http://schemas.openxmlformats.org/officeDocument/2006/relationships" xmlns:m="http://schemas.openxmlformats.org/officeDocument/2006/math" xmlns:v="urn:schemas-microsoft-com:vml" xmlns:wp="http://schemas.openxmlformats.org/drawingml/2006/wordprocessingDrawing" xmlns:w10="urn:schemas-microsoft-com:office:word" xmlns:w="http://schemas.openxmlformats.org/wordprocessingml/2006/main" xmlns:wne="http://schemas.microsoft.com/office/word/2006/wordml">
-  <w:endnote w:type="separator" w:id="-1">
+<w:endnotes xmlns:mv="urn:schemas-microsoft-com:mac:vml" xmlns:mo="http://schemas.microsoft.com/office/mac/office/2008/main" xmlns:ve="http://schemas.openxmlformats.org/markup-compatibility/2006" xmlns:o="urn:schemas-microsoft-com:office:office" xmlns:r="http://schemas.openxmlformats.org/officeDocument/2006/relationships" xmlns:m="http://schemas.openxmlformats.org/officeDocument/2006/math" xmlns:v="urn:schemas-microsoft-com:vml" xmlns:w10="urn:schemas-microsoft-com:office:word" xmlns:w="http://schemas.openxmlformats.org/wordprocessingml/2006/main" xmlns:wne="http://schemas.microsoft.com/office/word/2006/wordml" xmlns:wp="http://schemas.openxmlformats.org/drawingml/2006/wordprocessingDrawing">
+  <w:endnote w:type="separator" w:id="0">
     <w:p>
       <w:pPr>
         <w:spacing w:after="0" w:line="240" w:lineRule="auto"/>
@@ -2385,7 +2642,7 @@
       </w:r>
     </w:p>
   </w:endnote>
-  <w:endnote w:type="continuationSeparator" w:id="0">
+  <w:endnote w:type="continuationSeparator" w:id="1">
     <w:p>
       <w:pPr>
         <w:spacing w:after="0" w:line="240" w:lineRule="auto"/>
@@ -2399,7 +2656,7 @@
 </file>
 
 <file path=word/footer1.xml><?xml version="1.0" encoding="utf-8"?>
-<w:ftr xmlns:ve="http://schemas.openxmlformats.org/markup-compatibility/2006" xmlns:o="urn:schemas-microsoft-com:office:office" xmlns:r="http://schemas.openxmlformats.org/officeDocument/2006/relationships" xmlns:m="http://schemas.openxmlformats.org/officeDocument/2006/math" xmlns:v="urn:schemas-microsoft-com:vml" xmlns:wp="http://schemas.openxmlformats.org/drawingml/2006/wordprocessingDrawing" xmlns:w10="urn:schemas-microsoft-com:office:word" xmlns:w="http://schemas.openxmlformats.org/wordprocessingml/2006/main" xmlns:wne="http://schemas.microsoft.com/office/word/2006/wordml">
+<w:ftr xmlns:mv="urn:schemas-microsoft-com:mac:vml" xmlns:mo="http://schemas.microsoft.com/office/mac/office/2008/main" xmlns:ve="http://schemas.openxmlformats.org/markup-compatibility/2006" xmlns:o="urn:schemas-microsoft-com:office:office" xmlns:r="http://schemas.openxmlformats.org/officeDocument/2006/relationships" xmlns:m="http://schemas.openxmlformats.org/officeDocument/2006/math" xmlns:v="urn:schemas-microsoft-com:vml" xmlns:w10="urn:schemas-microsoft-com:office:word" xmlns:w="http://schemas.openxmlformats.org/wordprocessingml/2006/main" xmlns:wne="http://schemas.microsoft.com/office/word/2006/wordml" xmlns:wp="http://schemas.openxmlformats.org/drawingml/2006/wordprocessingDrawing">
   <w:sdt>
     <w:sdtPr>
       <w:id w:val="645746954"/>
@@ -2411,7 +2668,7 @@
     <w:sdtContent>
       <w:p>
         <w:pPr>
-          <w:pStyle w:val="Pidipagina"/>
+          <w:pStyle w:val="Footer"/>
           <w:jc w:val="center"/>
         </w:pPr>
         <w:r>
@@ -2422,7 +2679,7 @@
             <w:rPr>
               <w:noProof/>
             </w:rPr>
-            <w:t>1</w:t>
+            <w:t>5</w:t>
           </w:r>
         </w:fldSimple>
         <w:r>
@@ -2441,15 +2698,15 @@
   </w:sdt>
   <w:p>
     <w:pPr>
-      <w:pStyle w:val="Pidipagina"/>
+      <w:pStyle w:val="Footer"/>
     </w:pPr>
   </w:p>
 </w:ftr>
 </file>
 
 <file path=word/footnotes.xml><?xml version="1.0" encoding="utf-8"?>
-<w:footnotes xmlns:ve="http://schemas.openxmlformats.org/markup-compatibility/2006" xmlns:o="urn:schemas-microsoft-com:office:office" xmlns:r="http://schemas.openxmlformats.org/officeDocument/2006/relationships" xmlns:m="http://schemas.openxmlformats.org/officeDocument/2006/math" xmlns:v="urn:schemas-microsoft-com:vml" xmlns:wp="http://schemas.openxmlformats.org/drawingml/2006/wordprocessingDrawing" xmlns:w10="urn:schemas-microsoft-com:office:word" xmlns:w="http://schemas.openxmlformats.org/wordprocessingml/2006/main" xmlns:wne="http://schemas.microsoft.com/office/word/2006/wordml">
-  <w:footnote w:type="separator" w:id="-1">
+<w:footnotes xmlns:mv="urn:schemas-microsoft-com:mac:vml" xmlns:mo="http://schemas.microsoft.com/office/mac/office/2008/main" xmlns:ve="http://schemas.openxmlformats.org/markup-compatibility/2006" xmlns:o="urn:schemas-microsoft-com:office:office" xmlns:r="http://schemas.openxmlformats.org/officeDocument/2006/relationships" xmlns:m="http://schemas.openxmlformats.org/officeDocument/2006/math" xmlns:v="urn:schemas-microsoft-com:vml" xmlns:w10="urn:schemas-microsoft-com:office:word" xmlns:w="http://schemas.openxmlformats.org/wordprocessingml/2006/main" xmlns:wne="http://schemas.microsoft.com/office/word/2006/wordml" xmlns:wp="http://schemas.openxmlformats.org/drawingml/2006/wordprocessingDrawing">
+  <w:footnote w:type="separator" w:id="0">
     <w:p>
       <w:pPr>
         <w:spacing w:after="0" w:line="240" w:lineRule="auto"/>
@@ -2459,7 +2716,7 @@
       </w:r>
     </w:p>
   </w:footnote>
-  <w:footnote w:type="continuationSeparator" w:id="0">
+  <w:footnote w:type="continuationSeparator" w:id="1">
     <w:p>
       <w:pPr>
         <w:spacing w:after="0" w:line="240" w:lineRule="auto"/>
@@ -2473,19 +2730,14 @@
 </file>
 
 <file path=word/header1.xml><?xml version="1.0" encoding="utf-8"?>
-<w:hdr xmlns:ve="http://schemas.openxmlformats.org/markup-compatibility/2006" xmlns:o="urn:schemas-microsoft-com:office:office" xmlns:r="http://schemas.openxmlformats.org/officeDocument/2006/relationships" xmlns:m="http://schemas.openxmlformats.org/officeDocument/2006/math" xmlns:v="urn:schemas-microsoft-com:vml" xmlns:wp="http://schemas.openxmlformats.org/drawingml/2006/wordprocessingDrawing" xmlns:w10="urn:schemas-microsoft-com:office:word" xmlns:w="http://schemas.openxmlformats.org/wordprocessingml/2006/main" xmlns:wne="http://schemas.microsoft.com/office/word/2006/wordml">
+<w:hdr xmlns:mv="urn:schemas-microsoft-com:mac:vml" xmlns:mo="http://schemas.microsoft.com/office/mac/office/2008/main" xmlns:ve="http://schemas.openxmlformats.org/markup-compatibility/2006" xmlns:o="urn:schemas-microsoft-com:office:office" xmlns:r="http://schemas.openxmlformats.org/officeDocument/2006/relationships" xmlns:m="http://schemas.openxmlformats.org/officeDocument/2006/math" xmlns:v="urn:schemas-microsoft-com:vml" xmlns:w10="urn:schemas-microsoft-com:office:word" xmlns:w="http://schemas.openxmlformats.org/wordprocessingml/2006/main" xmlns:wne="http://schemas.microsoft.com/office/word/2006/wordml" xmlns:wp="http://schemas.openxmlformats.org/drawingml/2006/wordprocessingDrawing">
   <w:p>
     <w:pPr>
-      <w:pStyle w:val="Intestazione"/>
+      <w:pStyle w:val="Header"/>
     </w:pPr>
     <w:r>
-      <w:t xml:space="preserve">Progetto </w:t>
+      <w:t>Progetto SDMSocial</w:t>
     </w:r>
-    <w:proofErr w:type="spellStart"/>
-    <w:r>
-      <w:t>SDMSocial</w:t>
-    </w:r>
-    <w:proofErr w:type="spellEnd"/>
     <w:r>
       <w:ptab w:relativeTo="margin" w:alignment="center" w:leader="none"/>
     </w:r>
@@ -2503,7 +2755,7 @@
 </file>
 
 <file path=word/numbering.xml><?xml version="1.0" encoding="utf-8"?>
-<w:numbering xmlns:ve="http://schemas.openxmlformats.org/markup-compatibility/2006" xmlns:o="urn:schemas-microsoft-com:office:office" xmlns:r="http://schemas.openxmlformats.org/officeDocument/2006/relationships" xmlns:m="http://schemas.openxmlformats.org/officeDocument/2006/math" xmlns:v="urn:schemas-microsoft-com:vml" xmlns:wp="http://schemas.openxmlformats.org/drawingml/2006/wordprocessingDrawing" xmlns:w10="urn:schemas-microsoft-com:office:word" xmlns:w="http://schemas.openxmlformats.org/wordprocessingml/2006/main" xmlns:wne="http://schemas.microsoft.com/office/word/2006/wordml">
+<w:numbering xmlns:mv="urn:schemas-microsoft-com:mac:vml" xmlns:mo="http://schemas.microsoft.com/office/mac/office/2008/main" xmlns:ve="http://schemas.openxmlformats.org/markup-compatibility/2006" xmlns:o="urn:schemas-microsoft-com:office:office" xmlns:r="http://schemas.openxmlformats.org/officeDocument/2006/relationships" xmlns:m="http://schemas.openxmlformats.org/officeDocument/2006/math" xmlns:v="urn:schemas-microsoft-com:vml" xmlns:w10="urn:schemas-microsoft-com:office:word" xmlns:w="http://schemas.openxmlformats.org/wordprocessingml/2006/main" xmlns:wne="http://schemas.microsoft.com/office/word/2006/wordml" xmlns:wp="http://schemas.openxmlformats.org/drawingml/2006/wordprocessingDrawing">
   <w:abstractNum w:abstractNumId="0">
     <w:nsid w:val="06662072"/>
     <w:multiLevelType w:val="hybridMultilevel"/>
@@ -2591,6 +2843,119 @@
     </w:lvl>
   </w:abstractNum>
   <w:abstractNum w:abstractNumId="1">
+    <w:nsid w:val="0E2145EA"/>
+    <w:multiLevelType w:val="hybridMultilevel"/>
+    <w:tmpl w:val="D4045C0E"/>
+    <w:lvl w:ilvl="0" w:tplc="04090001">
+      <w:start w:val="1"/>
+      <w:numFmt w:val="bullet"/>
+      <w:lvlText w:val=""/>
+      <w:lvlJc w:val="left"/>
+      <w:pPr>
+        <w:ind w:left="2136" w:hanging="360"/>
+      </w:pPr>
+      <w:rPr>
+        <w:rFonts w:ascii="Symbol" w:hAnsi="Symbol" w:hint="default"/>
+      </w:rPr>
+    </w:lvl>
+    <w:lvl w:ilvl="1" w:tplc="04090003" w:tentative="1">
+      <w:start w:val="1"/>
+      <w:numFmt w:val="bullet"/>
+      <w:lvlText w:val="o"/>
+      <w:lvlJc w:val="left"/>
+      <w:pPr>
+        <w:ind w:left="2856" w:hanging="360"/>
+      </w:pPr>
+      <w:rPr>
+        <w:rFonts w:ascii="Courier New" w:hAnsi="Courier New" w:hint="default"/>
+      </w:rPr>
+    </w:lvl>
+    <w:lvl w:ilvl="2" w:tplc="04090005" w:tentative="1">
+      <w:start w:val="1"/>
+      <w:numFmt w:val="bullet"/>
+      <w:lvlText w:val=""/>
+      <w:lvlJc w:val="left"/>
+      <w:pPr>
+        <w:ind w:left="3576" w:hanging="360"/>
+      </w:pPr>
+      <w:rPr>
+        <w:rFonts w:ascii="Wingdings" w:hAnsi="Wingdings" w:hint="default"/>
+      </w:rPr>
+    </w:lvl>
+    <w:lvl w:ilvl="3" w:tplc="04090001" w:tentative="1">
+      <w:start w:val="1"/>
+      <w:numFmt w:val="bullet"/>
+      <w:lvlText w:val=""/>
+      <w:lvlJc w:val="left"/>
+      <w:pPr>
+        <w:ind w:left="4296" w:hanging="360"/>
+      </w:pPr>
+      <w:rPr>
+        <w:rFonts w:ascii="Symbol" w:hAnsi="Symbol" w:hint="default"/>
+      </w:rPr>
+    </w:lvl>
+    <w:lvl w:ilvl="4" w:tplc="04090003" w:tentative="1">
+      <w:start w:val="1"/>
+      <w:numFmt w:val="bullet"/>
+      <w:lvlText w:val="o"/>
+      <w:lvlJc w:val="left"/>
+      <w:pPr>
+        <w:ind w:left="5016" w:hanging="360"/>
+      </w:pPr>
+      <w:rPr>
+        <w:rFonts w:ascii="Courier New" w:hAnsi="Courier New" w:hint="default"/>
+      </w:rPr>
+    </w:lvl>
+    <w:lvl w:ilvl="5" w:tplc="04090005" w:tentative="1">
+      <w:start w:val="1"/>
+      <w:numFmt w:val="bullet"/>
+      <w:lvlText w:val=""/>
+      <w:lvlJc w:val="left"/>
+      <w:pPr>
+        <w:ind w:left="5736" w:hanging="360"/>
+      </w:pPr>
+      <w:rPr>
+        <w:rFonts w:ascii="Wingdings" w:hAnsi="Wingdings" w:hint="default"/>
+      </w:rPr>
+    </w:lvl>
+    <w:lvl w:ilvl="6" w:tplc="04090001" w:tentative="1">
+      <w:start w:val="1"/>
+      <w:numFmt w:val="bullet"/>
+      <w:lvlText w:val=""/>
+      <w:lvlJc w:val="left"/>
+      <w:pPr>
+        <w:ind w:left="6456" w:hanging="360"/>
+      </w:pPr>
+      <w:rPr>
+        <w:rFonts w:ascii="Symbol" w:hAnsi="Symbol" w:hint="default"/>
+      </w:rPr>
+    </w:lvl>
+    <w:lvl w:ilvl="7" w:tplc="04090003" w:tentative="1">
+      <w:start w:val="1"/>
+      <w:numFmt w:val="bullet"/>
+      <w:lvlText w:val="o"/>
+      <w:lvlJc w:val="left"/>
+      <w:pPr>
+        <w:ind w:left="7176" w:hanging="360"/>
+      </w:pPr>
+      <w:rPr>
+        <w:rFonts w:ascii="Courier New" w:hAnsi="Courier New" w:hint="default"/>
+      </w:rPr>
+    </w:lvl>
+    <w:lvl w:ilvl="8" w:tplc="04090005" w:tentative="1">
+      <w:start w:val="1"/>
+      <w:numFmt w:val="bullet"/>
+      <w:lvlText w:val=""/>
+      <w:lvlJc w:val="left"/>
+      <w:pPr>
+        <w:ind w:left="7896" w:hanging="360"/>
+      </w:pPr>
+      <w:rPr>
+        <w:rFonts w:ascii="Wingdings" w:hAnsi="Wingdings" w:hint="default"/>
+      </w:rPr>
+    </w:lvl>
+  </w:abstractNum>
+  <w:abstractNum w:abstractNumId="2">
     <w:nsid w:val="0E3A79C6"/>
     <w:multiLevelType w:val="hybridMultilevel"/>
     <w:tmpl w:val="0AA84172"/>
@@ -2676,10 +3041,233 @@
       </w:pPr>
     </w:lvl>
   </w:abstractNum>
-  <w:abstractNum w:abstractNumId="2">
+  <w:abstractNum w:abstractNumId="3">
+    <w:nsid w:val="0E3D7661"/>
+    <w:multiLevelType w:val="hybridMultilevel"/>
+    <w:tmpl w:val="822693F6"/>
+    <w:lvl w:ilvl="0" w:tplc="04090001">
+      <w:start w:val="1"/>
+      <w:numFmt w:val="lowerLetter"/>
+      <w:lvlText w:val="%1."/>
+      <w:lvlJc w:val="left"/>
+      <w:pPr>
+        <w:ind w:left="1440" w:hanging="360"/>
+      </w:pPr>
+    </w:lvl>
+    <w:lvl w:ilvl="1" w:tplc="04090003" w:tentative="1">
+      <w:start w:val="1"/>
+      <w:numFmt w:val="bullet"/>
+      <w:lvlText w:val="o"/>
+      <w:lvlJc w:val="left"/>
+      <w:pPr>
+        <w:ind w:left="2160" w:hanging="360"/>
+      </w:pPr>
+      <w:rPr>
+        <w:rFonts w:ascii="Courier New" w:hAnsi="Courier New" w:hint="default"/>
+      </w:rPr>
+    </w:lvl>
+    <w:lvl w:ilvl="2" w:tplc="04090005" w:tentative="1">
+      <w:start w:val="1"/>
+      <w:numFmt w:val="bullet"/>
+      <w:lvlText w:val=""/>
+      <w:lvlJc w:val="left"/>
+      <w:pPr>
+        <w:ind w:left="2880" w:hanging="360"/>
+      </w:pPr>
+      <w:rPr>
+        <w:rFonts w:ascii="Wingdings" w:hAnsi="Wingdings" w:hint="default"/>
+      </w:rPr>
+    </w:lvl>
+    <w:lvl w:ilvl="3" w:tplc="04090001" w:tentative="1">
+      <w:start w:val="1"/>
+      <w:numFmt w:val="bullet"/>
+      <w:lvlText w:val=""/>
+      <w:lvlJc w:val="left"/>
+      <w:pPr>
+        <w:ind w:left="3600" w:hanging="360"/>
+      </w:pPr>
+      <w:rPr>
+        <w:rFonts w:ascii="Symbol" w:hAnsi="Symbol" w:hint="default"/>
+      </w:rPr>
+    </w:lvl>
+    <w:lvl w:ilvl="4" w:tplc="04090003" w:tentative="1">
+      <w:start w:val="1"/>
+      <w:numFmt w:val="bullet"/>
+      <w:lvlText w:val="o"/>
+      <w:lvlJc w:val="left"/>
+      <w:pPr>
+        <w:ind w:left="4320" w:hanging="360"/>
+      </w:pPr>
+      <w:rPr>
+        <w:rFonts w:ascii="Courier New" w:hAnsi="Courier New" w:hint="default"/>
+      </w:rPr>
+    </w:lvl>
+    <w:lvl w:ilvl="5" w:tplc="04090005" w:tentative="1">
+      <w:start w:val="1"/>
+      <w:numFmt w:val="bullet"/>
+      <w:lvlText w:val=""/>
+      <w:lvlJc w:val="left"/>
+      <w:pPr>
+        <w:ind w:left="5040" w:hanging="360"/>
+      </w:pPr>
+      <w:rPr>
+        <w:rFonts w:ascii="Wingdings" w:hAnsi="Wingdings" w:hint="default"/>
+      </w:rPr>
+    </w:lvl>
+    <w:lvl w:ilvl="6" w:tplc="04090001" w:tentative="1">
+      <w:start w:val="1"/>
+      <w:numFmt w:val="bullet"/>
+      <w:lvlText w:val=""/>
+      <w:lvlJc w:val="left"/>
+      <w:pPr>
+        <w:ind w:left="5760" w:hanging="360"/>
+      </w:pPr>
+      <w:rPr>
+        <w:rFonts w:ascii="Symbol" w:hAnsi="Symbol" w:hint="default"/>
+      </w:rPr>
+    </w:lvl>
+    <w:lvl w:ilvl="7" w:tplc="04090003" w:tentative="1">
+      <w:start w:val="1"/>
+      <w:numFmt w:val="bullet"/>
+      <w:lvlText w:val="o"/>
+      <w:lvlJc w:val="left"/>
+      <w:pPr>
+        <w:ind w:left="6480" w:hanging="360"/>
+      </w:pPr>
+      <w:rPr>
+        <w:rFonts w:ascii="Courier New" w:hAnsi="Courier New" w:hint="default"/>
+      </w:rPr>
+    </w:lvl>
+    <w:lvl w:ilvl="8" w:tplc="04090005" w:tentative="1">
+      <w:start w:val="1"/>
+      <w:numFmt w:val="bullet"/>
+      <w:lvlText w:val=""/>
+      <w:lvlJc w:val="left"/>
+      <w:pPr>
+        <w:ind w:left="7200" w:hanging="360"/>
+      </w:pPr>
+      <w:rPr>
+        <w:rFonts w:ascii="Wingdings" w:hAnsi="Wingdings" w:hint="default"/>
+      </w:rPr>
+    </w:lvl>
+  </w:abstractNum>
+  <w:abstractNum w:abstractNumId="4">
+    <w:nsid w:val="13CA68DE"/>
+    <w:multiLevelType w:val="hybridMultilevel"/>
+    <w:tmpl w:val="8E46B546"/>
+    <w:lvl w:ilvl="0" w:tplc="04090001">
+      <w:start w:val="1"/>
+      <w:numFmt w:val="bullet"/>
+      <w:lvlText w:val=""/>
+      <w:lvlJc w:val="left"/>
+      <w:pPr>
+        <w:ind w:left="2200" w:hanging="360"/>
+      </w:pPr>
+      <w:rPr>
+        <w:rFonts w:ascii="Symbol" w:hAnsi="Symbol" w:hint="default"/>
+      </w:rPr>
+    </w:lvl>
+    <w:lvl w:ilvl="1" w:tplc="04090003" w:tentative="1">
+      <w:start w:val="1"/>
+      <w:numFmt w:val="bullet"/>
+      <w:lvlText w:val="o"/>
+      <w:lvlJc w:val="left"/>
+      <w:pPr>
+        <w:ind w:left="2920" w:hanging="360"/>
+      </w:pPr>
+      <w:rPr>
+        <w:rFonts w:ascii="Courier New" w:hAnsi="Courier New" w:hint="default"/>
+      </w:rPr>
+    </w:lvl>
+    <w:lvl w:ilvl="2" w:tplc="04090005" w:tentative="1">
+      <w:start w:val="1"/>
+      <w:numFmt w:val="bullet"/>
+      <w:lvlText w:val=""/>
+      <w:lvlJc w:val="left"/>
+      <w:pPr>
+        <w:ind w:left="3640" w:hanging="360"/>
+      </w:pPr>
+      <w:rPr>
+        <w:rFonts w:ascii="Wingdings" w:hAnsi="Wingdings" w:hint="default"/>
+      </w:rPr>
+    </w:lvl>
+    <w:lvl w:ilvl="3" w:tplc="04090001" w:tentative="1">
+      <w:start w:val="1"/>
+      <w:numFmt w:val="bullet"/>
+      <w:lvlText w:val=""/>
+      <w:lvlJc w:val="left"/>
+      <w:pPr>
+        <w:ind w:left="4360" w:hanging="360"/>
+      </w:pPr>
+      <w:rPr>
+        <w:rFonts w:ascii="Symbol" w:hAnsi="Symbol" w:hint="default"/>
+      </w:rPr>
+    </w:lvl>
+    <w:lvl w:ilvl="4" w:tplc="04090003" w:tentative="1">
+      <w:start w:val="1"/>
+      <w:numFmt w:val="bullet"/>
+      <w:lvlText w:val="o"/>
+      <w:lvlJc w:val="left"/>
+      <w:pPr>
+        <w:ind w:left="5080" w:hanging="360"/>
+      </w:pPr>
+      <w:rPr>
+        <w:rFonts w:ascii="Courier New" w:hAnsi="Courier New" w:hint="default"/>
+      </w:rPr>
+    </w:lvl>
+    <w:lvl w:ilvl="5" w:tplc="04090005" w:tentative="1">
+      <w:start w:val="1"/>
+      <w:numFmt w:val="bullet"/>
+      <w:lvlText w:val=""/>
+      <w:lvlJc w:val="left"/>
+      <w:pPr>
+        <w:ind w:left="5800" w:hanging="360"/>
+      </w:pPr>
+      <w:rPr>
+        <w:rFonts w:ascii="Wingdings" w:hAnsi="Wingdings" w:hint="default"/>
+      </w:rPr>
+    </w:lvl>
+    <w:lvl w:ilvl="6" w:tplc="04090001" w:tentative="1">
+      <w:start w:val="1"/>
+      <w:numFmt w:val="bullet"/>
+      <w:lvlText w:val=""/>
+      <w:lvlJc w:val="left"/>
+      <w:pPr>
+        <w:ind w:left="6520" w:hanging="360"/>
+      </w:pPr>
+      <w:rPr>
+        <w:rFonts w:ascii="Symbol" w:hAnsi="Symbol" w:hint="default"/>
+      </w:rPr>
+    </w:lvl>
+    <w:lvl w:ilvl="7" w:tplc="04090003" w:tentative="1">
+      <w:start w:val="1"/>
+      <w:numFmt w:val="bullet"/>
+      <w:lvlText w:val="o"/>
+      <w:lvlJc w:val="left"/>
+      <w:pPr>
+        <w:ind w:left="7240" w:hanging="360"/>
+      </w:pPr>
+      <w:rPr>
+        <w:rFonts w:ascii="Courier New" w:hAnsi="Courier New" w:hint="default"/>
+      </w:rPr>
+    </w:lvl>
+    <w:lvl w:ilvl="8" w:tplc="04090005" w:tentative="1">
+      <w:start w:val="1"/>
+      <w:numFmt w:val="bullet"/>
+      <w:lvlText w:val=""/>
+      <w:lvlJc w:val="left"/>
+      <w:pPr>
+        <w:ind w:left="7960" w:hanging="360"/>
+      </w:pPr>
+      <w:rPr>
+        <w:rFonts w:ascii="Wingdings" w:hAnsi="Wingdings" w:hint="default"/>
+      </w:rPr>
+    </w:lvl>
+  </w:abstractNum>
+  <w:abstractNum w:abstractNumId="5">
     <w:nsid w:val="14E71C60"/>
     <w:multiLevelType w:val="hybridMultilevel"/>
-    <w:tmpl w:val="F3BE6360"/>
+    <w:tmpl w:val="83442EFC"/>
     <w:lvl w:ilvl="0" w:tplc="0410000F">
       <w:start w:val="1"/>
       <w:numFmt w:val="decimal"/>
@@ -2765,7 +3353,93 @@
       </w:pPr>
     </w:lvl>
   </w:abstractNum>
-  <w:abstractNum w:abstractNumId="3">
+  <w:abstractNum w:abstractNumId="6">
+    <w:nsid w:val="1CFB02EB"/>
+    <w:multiLevelType w:val="hybridMultilevel"/>
+    <w:tmpl w:val="61BCBE74"/>
+    <w:lvl w:ilvl="0" w:tplc="04090001">
+      <w:start w:val="1"/>
+      <w:numFmt w:val="lowerLetter"/>
+      <w:lvlText w:val="%1."/>
+      <w:lvlJc w:val="left"/>
+      <w:pPr>
+        <w:ind w:left="2148" w:hanging="360"/>
+      </w:pPr>
+    </w:lvl>
+    <w:lvl w:ilvl="1" w:tplc="04090019">
+      <w:start w:val="1"/>
+      <w:numFmt w:val="lowerLetter"/>
+      <w:lvlText w:val="%2."/>
+      <w:lvlJc w:val="left"/>
+      <w:pPr>
+        <w:ind w:left="2148" w:hanging="360"/>
+      </w:pPr>
+    </w:lvl>
+    <w:lvl w:ilvl="2" w:tplc="0409001B" w:tentative="1">
+      <w:start w:val="1"/>
+      <w:numFmt w:val="lowerRoman"/>
+      <w:lvlText w:val="%3."/>
+      <w:lvlJc w:val="right"/>
+      <w:pPr>
+        <w:ind w:left="2868" w:hanging="180"/>
+      </w:pPr>
+    </w:lvl>
+    <w:lvl w:ilvl="3" w:tplc="0409000F" w:tentative="1">
+      <w:start w:val="1"/>
+      <w:numFmt w:val="decimal"/>
+      <w:lvlText w:val="%4."/>
+      <w:lvlJc w:val="left"/>
+      <w:pPr>
+        <w:ind w:left="3588" w:hanging="360"/>
+      </w:pPr>
+    </w:lvl>
+    <w:lvl w:ilvl="4" w:tplc="04090019" w:tentative="1">
+      <w:start w:val="1"/>
+      <w:numFmt w:val="lowerLetter"/>
+      <w:lvlText w:val="%5."/>
+      <w:lvlJc w:val="left"/>
+      <w:pPr>
+        <w:ind w:left="4308" w:hanging="360"/>
+      </w:pPr>
+    </w:lvl>
+    <w:lvl w:ilvl="5" w:tplc="0409001B" w:tentative="1">
+      <w:start w:val="1"/>
+      <w:numFmt w:val="lowerRoman"/>
+      <w:lvlText w:val="%6."/>
+      <w:lvlJc w:val="right"/>
+      <w:pPr>
+        <w:ind w:left="5028" w:hanging="180"/>
+      </w:pPr>
+    </w:lvl>
+    <w:lvl w:ilvl="6" w:tplc="0409000F" w:tentative="1">
+      <w:start w:val="1"/>
+      <w:numFmt w:val="decimal"/>
+      <w:lvlText w:val="%7."/>
+      <w:lvlJc w:val="left"/>
+      <w:pPr>
+        <w:ind w:left="5748" w:hanging="360"/>
+      </w:pPr>
+    </w:lvl>
+    <w:lvl w:ilvl="7" w:tplc="04090019" w:tentative="1">
+      <w:start w:val="1"/>
+      <w:numFmt w:val="lowerLetter"/>
+      <w:lvlText w:val="%8."/>
+      <w:lvlJc w:val="left"/>
+      <w:pPr>
+        <w:ind w:left="6468" w:hanging="360"/>
+      </w:pPr>
+    </w:lvl>
+    <w:lvl w:ilvl="8" w:tplc="0409001B" w:tentative="1">
+      <w:start w:val="1"/>
+      <w:numFmt w:val="lowerRoman"/>
+      <w:lvlText w:val="%9."/>
+      <w:lvlJc w:val="right"/>
+      <w:pPr>
+        <w:ind w:left="7188" w:hanging="180"/>
+      </w:pPr>
+    </w:lvl>
+  </w:abstractNum>
+  <w:abstractNum w:abstractNumId="7">
     <w:nsid w:val="1F151B62"/>
     <w:multiLevelType w:val="hybridMultilevel"/>
     <w:tmpl w:val="88A6DCA2"/>
@@ -2878,7 +3552,7 @@
       </w:rPr>
     </w:lvl>
   </w:abstractNum>
-  <w:abstractNum w:abstractNumId="4">
+  <w:abstractNum w:abstractNumId="8">
     <w:nsid w:val="252F47C8"/>
     <w:multiLevelType w:val="hybridMultilevel"/>
     <w:tmpl w:val="EBC6934A"/>
@@ -2964,7 +3638,7 @@
       </w:pPr>
     </w:lvl>
   </w:abstractNum>
-  <w:abstractNum w:abstractNumId="5">
+  <w:abstractNum w:abstractNumId="9">
     <w:nsid w:val="27441CCA"/>
     <w:multiLevelType w:val="hybridMultilevel"/>
     <w:tmpl w:val="2C0C1EDE"/>
@@ -3050,7 +3724,7 @@
       </w:pPr>
     </w:lvl>
   </w:abstractNum>
-  <w:abstractNum w:abstractNumId="6">
+  <w:abstractNum w:abstractNumId="10">
     <w:nsid w:val="2A8C6EEB"/>
     <w:multiLevelType w:val="hybridMultilevel"/>
     <w:tmpl w:val="E5BCFA40"/>
@@ -3163,7 +3837,7 @@
       </w:rPr>
     </w:lvl>
   </w:abstractNum>
-  <w:abstractNum w:abstractNumId="7">
+  <w:abstractNum w:abstractNumId="11">
     <w:nsid w:val="2C895150"/>
     <w:multiLevelType w:val="hybridMultilevel"/>
     <w:tmpl w:val="2C0C1EDE"/>
@@ -3249,7 +3923,343 @@
       </w:pPr>
     </w:lvl>
   </w:abstractNum>
-  <w:abstractNum w:abstractNumId="8">
+  <w:abstractNum w:abstractNumId="12">
+    <w:nsid w:val="30267097"/>
+    <w:multiLevelType w:val="hybridMultilevel"/>
+    <w:tmpl w:val="1FB0EF34"/>
+    <w:lvl w:ilvl="0" w:tplc="04090001">
+      <w:start w:val="1"/>
+      <w:numFmt w:val="bullet"/>
+      <w:lvlText w:val=""/>
+      <w:lvlJc w:val="left"/>
+      <w:pPr>
+        <w:ind w:left="1480" w:hanging="360"/>
+      </w:pPr>
+      <w:rPr>
+        <w:rFonts w:ascii="Symbol" w:hAnsi="Symbol" w:hint="default"/>
+      </w:rPr>
+    </w:lvl>
+    <w:lvl w:ilvl="1" w:tplc="04090003" w:tentative="1">
+      <w:start w:val="1"/>
+      <w:numFmt w:val="bullet"/>
+      <w:lvlText w:val="o"/>
+      <w:lvlJc w:val="left"/>
+      <w:pPr>
+        <w:ind w:left="2200" w:hanging="360"/>
+      </w:pPr>
+      <w:rPr>
+        <w:rFonts w:ascii="Courier New" w:hAnsi="Courier New" w:hint="default"/>
+      </w:rPr>
+    </w:lvl>
+    <w:lvl w:ilvl="2" w:tplc="04090005" w:tentative="1">
+      <w:start w:val="1"/>
+      <w:numFmt w:val="bullet"/>
+      <w:lvlText w:val=""/>
+      <w:lvlJc w:val="left"/>
+      <w:pPr>
+        <w:ind w:left="2920" w:hanging="360"/>
+      </w:pPr>
+      <w:rPr>
+        <w:rFonts w:ascii="Wingdings" w:hAnsi="Wingdings" w:hint="default"/>
+      </w:rPr>
+    </w:lvl>
+    <w:lvl w:ilvl="3" w:tplc="04090001" w:tentative="1">
+      <w:start w:val="1"/>
+      <w:numFmt w:val="bullet"/>
+      <w:lvlText w:val=""/>
+      <w:lvlJc w:val="left"/>
+      <w:pPr>
+        <w:ind w:left="3640" w:hanging="360"/>
+      </w:pPr>
+      <w:rPr>
+        <w:rFonts w:ascii="Symbol" w:hAnsi="Symbol" w:hint="default"/>
+      </w:rPr>
+    </w:lvl>
+    <w:lvl w:ilvl="4" w:tplc="04090003" w:tentative="1">
+      <w:start w:val="1"/>
+      <w:numFmt w:val="bullet"/>
+      <w:lvlText w:val="o"/>
+      <w:lvlJc w:val="left"/>
+      <w:pPr>
+        <w:ind w:left="4360" w:hanging="360"/>
+      </w:pPr>
+      <w:rPr>
+        <w:rFonts w:ascii="Courier New" w:hAnsi="Courier New" w:hint="default"/>
+      </w:rPr>
+    </w:lvl>
+    <w:lvl w:ilvl="5" w:tplc="04090005" w:tentative="1">
+      <w:start w:val="1"/>
+      <w:numFmt w:val="bullet"/>
+      <w:lvlText w:val=""/>
+      <w:lvlJc w:val="left"/>
+      <w:pPr>
+        <w:ind w:left="5080" w:hanging="360"/>
+      </w:pPr>
+      <w:rPr>
+        <w:rFonts w:ascii="Wingdings" w:hAnsi="Wingdings" w:hint="default"/>
+      </w:rPr>
+    </w:lvl>
+    <w:lvl w:ilvl="6" w:tplc="04090001" w:tentative="1">
+      <w:start w:val="1"/>
+      <w:numFmt w:val="bullet"/>
+      <w:lvlText w:val=""/>
+      <w:lvlJc w:val="left"/>
+      <w:pPr>
+        <w:ind w:left="5800" w:hanging="360"/>
+      </w:pPr>
+      <w:rPr>
+        <w:rFonts w:ascii="Symbol" w:hAnsi="Symbol" w:hint="default"/>
+      </w:rPr>
+    </w:lvl>
+    <w:lvl w:ilvl="7" w:tplc="04090003" w:tentative="1">
+      <w:start w:val="1"/>
+      <w:numFmt w:val="bullet"/>
+      <w:lvlText w:val="o"/>
+      <w:lvlJc w:val="left"/>
+      <w:pPr>
+        <w:ind w:left="6520" w:hanging="360"/>
+      </w:pPr>
+      <w:rPr>
+        <w:rFonts w:ascii="Courier New" w:hAnsi="Courier New" w:hint="default"/>
+      </w:rPr>
+    </w:lvl>
+    <w:lvl w:ilvl="8" w:tplc="04090005" w:tentative="1">
+      <w:start w:val="1"/>
+      <w:numFmt w:val="bullet"/>
+      <w:lvlText w:val=""/>
+      <w:lvlJc w:val="left"/>
+      <w:pPr>
+        <w:ind w:left="7240" w:hanging="360"/>
+      </w:pPr>
+      <w:rPr>
+        <w:rFonts w:ascii="Wingdings" w:hAnsi="Wingdings" w:hint="default"/>
+      </w:rPr>
+    </w:lvl>
+  </w:abstractNum>
+  <w:abstractNum w:abstractNumId="13">
+    <w:nsid w:val="3B5B537B"/>
+    <w:multiLevelType w:val="hybridMultilevel"/>
+    <w:tmpl w:val="BA108780"/>
+    <w:lvl w:ilvl="0" w:tplc="04090001">
+      <w:start w:val="5"/>
+      <w:numFmt w:val="lowerLetter"/>
+      <w:lvlText w:val="%1."/>
+      <w:lvlJc w:val="left"/>
+      <w:pPr>
+        <w:ind w:left="1428" w:hanging="360"/>
+      </w:pPr>
+    </w:lvl>
+    <w:lvl w:ilvl="1" w:tplc="04090003">
+      <w:start w:val="1"/>
+      <w:numFmt w:val="bullet"/>
+      <w:lvlText w:val="o"/>
+      <w:lvlJc w:val="left"/>
+      <w:pPr>
+        <w:ind w:left="2148" w:hanging="360"/>
+      </w:pPr>
+      <w:rPr>
+        <w:rFonts w:ascii="Courier New" w:hAnsi="Courier New" w:hint="default"/>
+      </w:rPr>
+    </w:lvl>
+    <w:lvl w:ilvl="2" w:tplc="04090005" w:tentative="1">
+      <w:start w:val="1"/>
+      <w:numFmt w:val="bullet"/>
+      <w:lvlText w:val=""/>
+      <w:lvlJc w:val="left"/>
+      <w:pPr>
+        <w:ind w:left="2868" w:hanging="360"/>
+      </w:pPr>
+      <w:rPr>
+        <w:rFonts w:ascii="Wingdings" w:hAnsi="Wingdings" w:hint="default"/>
+      </w:rPr>
+    </w:lvl>
+    <w:lvl w:ilvl="3" w:tplc="04090001" w:tentative="1">
+      <w:start w:val="1"/>
+      <w:numFmt w:val="bullet"/>
+      <w:lvlText w:val=""/>
+      <w:lvlJc w:val="left"/>
+      <w:pPr>
+        <w:ind w:left="3588" w:hanging="360"/>
+      </w:pPr>
+      <w:rPr>
+        <w:rFonts w:ascii="Symbol" w:hAnsi="Symbol" w:hint="default"/>
+      </w:rPr>
+    </w:lvl>
+    <w:lvl w:ilvl="4" w:tplc="04090003" w:tentative="1">
+      <w:start w:val="1"/>
+      <w:numFmt w:val="bullet"/>
+      <w:lvlText w:val="o"/>
+      <w:lvlJc w:val="left"/>
+      <w:pPr>
+        <w:ind w:left="4308" w:hanging="360"/>
+      </w:pPr>
+      <w:rPr>
+        <w:rFonts w:ascii="Courier New" w:hAnsi="Courier New" w:hint="default"/>
+      </w:rPr>
+    </w:lvl>
+    <w:lvl w:ilvl="5" w:tplc="04090005" w:tentative="1">
+      <w:start w:val="1"/>
+      <w:numFmt w:val="bullet"/>
+      <w:lvlText w:val=""/>
+      <w:lvlJc w:val="left"/>
+      <w:pPr>
+        <w:ind w:left="5028" w:hanging="360"/>
+      </w:pPr>
+      <w:rPr>
+        <w:rFonts w:ascii="Wingdings" w:hAnsi="Wingdings" w:hint="default"/>
+      </w:rPr>
+    </w:lvl>
+    <w:lvl w:ilvl="6" w:tplc="04090001" w:tentative="1">
+      <w:start w:val="1"/>
+      <w:numFmt w:val="bullet"/>
+      <w:lvlText w:val=""/>
+      <w:lvlJc w:val="left"/>
+      <w:pPr>
+        <w:ind w:left="5748" w:hanging="360"/>
+      </w:pPr>
+      <w:rPr>
+        <w:rFonts w:ascii="Symbol" w:hAnsi="Symbol" w:hint="default"/>
+      </w:rPr>
+    </w:lvl>
+    <w:lvl w:ilvl="7" w:tplc="04090003" w:tentative="1">
+      <w:start w:val="1"/>
+      <w:numFmt w:val="bullet"/>
+      <w:lvlText w:val="o"/>
+      <w:lvlJc w:val="left"/>
+      <w:pPr>
+        <w:ind w:left="6468" w:hanging="360"/>
+      </w:pPr>
+      <w:rPr>
+        <w:rFonts w:ascii="Courier New" w:hAnsi="Courier New" w:hint="default"/>
+      </w:rPr>
+    </w:lvl>
+    <w:lvl w:ilvl="8" w:tplc="04090005" w:tentative="1">
+      <w:start w:val="1"/>
+      <w:numFmt w:val="bullet"/>
+      <w:lvlText w:val=""/>
+      <w:lvlJc w:val="left"/>
+      <w:pPr>
+        <w:ind w:left="7188" w:hanging="360"/>
+      </w:pPr>
+      <w:rPr>
+        <w:rFonts w:ascii="Wingdings" w:hAnsi="Wingdings" w:hint="default"/>
+      </w:rPr>
+    </w:lvl>
+  </w:abstractNum>
+  <w:abstractNum w:abstractNumId="14">
+    <w:nsid w:val="4B961103"/>
+    <w:multiLevelType w:val="hybridMultilevel"/>
+    <w:tmpl w:val="9CF885CA"/>
+    <w:lvl w:ilvl="0" w:tplc="04090001">
+      <w:start w:val="1"/>
+      <w:numFmt w:val="bullet"/>
+      <w:lvlText w:val=""/>
+      <w:lvlJc w:val="left"/>
+      <w:pPr>
+        <w:ind w:left="720" w:hanging="360"/>
+      </w:pPr>
+      <w:rPr>
+        <w:rFonts w:ascii="Symbol" w:hAnsi="Symbol" w:hint="default"/>
+      </w:rPr>
+    </w:lvl>
+    <w:lvl w:ilvl="1" w:tplc="04090003" w:tentative="1">
+      <w:start w:val="1"/>
+      <w:numFmt w:val="bullet"/>
+      <w:lvlText w:val="o"/>
+      <w:lvlJc w:val="left"/>
+      <w:pPr>
+        <w:ind w:left="1440" w:hanging="360"/>
+      </w:pPr>
+      <w:rPr>
+        <w:rFonts w:ascii="Courier New" w:hAnsi="Courier New" w:hint="default"/>
+      </w:rPr>
+    </w:lvl>
+    <w:lvl w:ilvl="2" w:tplc="04090005" w:tentative="1">
+      <w:start w:val="1"/>
+      <w:numFmt w:val="bullet"/>
+      <w:lvlText w:val=""/>
+      <w:lvlJc w:val="left"/>
+      <w:pPr>
+        <w:ind w:left="2160" w:hanging="360"/>
+      </w:pPr>
+      <w:rPr>
+        <w:rFonts w:ascii="Wingdings" w:hAnsi="Wingdings" w:hint="default"/>
+      </w:rPr>
+    </w:lvl>
+    <w:lvl w:ilvl="3" w:tplc="04090001" w:tentative="1">
+      <w:start w:val="1"/>
+      <w:numFmt w:val="bullet"/>
+      <w:lvlText w:val=""/>
+      <w:lvlJc w:val="left"/>
+      <w:pPr>
+        <w:ind w:left="2880" w:hanging="360"/>
+      </w:pPr>
+      <w:rPr>
+        <w:rFonts w:ascii="Symbol" w:hAnsi="Symbol" w:hint="default"/>
+      </w:rPr>
+    </w:lvl>
+    <w:lvl w:ilvl="4" w:tplc="04090003" w:tentative="1">
+      <w:start w:val="1"/>
+      <w:numFmt w:val="bullet"/>
+      <w:lvlText w:val="o"/>
+      <w:lvlJc w:val="left"/>
+      <w:pPr>
+        <w:ind w:left="3600" w:hanging="360"/>
+      </w:pPr>
+      <w:rPr>
+        <w:rFonts w:ascii="Courier New" w:hAnsi="Courier New" w:hint="default"/>
+      </w:rPr>
+    </w:lvl>
+    <w:lvl w:ilvl="5" w:tplc="04090005" w:tentative="1">
+      <w:start w:val="1"/>
+      <w:numFmt w:val="bullet"/>
+      <w:lvlText w:val=""/>
+      <w:lvlJc w:val="left"/>
+      <w:pPr>
+        <w:ind w:left="4320" w:hanging="360"/>
+      </w:pPr>
+      <w:rPr>
+        <w:rFonts w:ascii="Wingdings" w:hAnsi="Wingdings" w:hint="default"/>
+      </w:rPr>
+    </w:lvl>
+    <w:lvl w:ilvl="6" w:tplc="04090001" w:tentative="1">
+      <w:start w:val="1"/>
+      <w:numFmt w:val="bullet"/>
+      <w:lvlText w:val=""/>
+      <w:lvlJc w:val="left"/>
+      <w:pPr>
+        <w:ind w:left="5040" w:hanging="360"/>
+      </w:pPr>
+      <w:rPr>
+        <w:rFonts w:ascii="Symbol" w:hAnsi="Symbol" w:hint="default"/>
+      </w:rPr>
+    </w:lvl>
+    <w:lvl w:ilvl="7" w:tplc="04090003" w:tentative="1">
+      <w:start w:val="1"/>
+      <w:numFmt w:val="bullet"/>
+      <w:lvlText w:val="o"/>
+      <w:lvlJc w:val="left"/>
+      <w:pPr>
+        <w:ind w:left="5760" w:hanging="360"/>
+      </w:pPr>
+      <w:rPr>
+        <w:rFonts w:ascii="Courier New" w:hAnsi="Courier New" w:hint="default"/>
+      </w:rPr>
+    </w:lvl>
+    <w:lvl w:ilvl="8" w:tplc="04090005" w:tentative="1">
+      <w:start w:val="1"/>
+      <w:numFmt w:val="bullet"/>
+      <w:lvlText w:val=""/>
+      <w:lvlJc w:val="left"/>
+      <w:pPr>
+        <w:ind w:left="6480" w:hanging="360"/>
+      </w:pPr>
+      <w:rPr>
+        <w:rFonts w:ascii="Wingdings" w:hAnsi="Wingdings" w:hint="default"/>
+      </w:rPr>
+    </w:lvl>
+  </w:abstractNum>
+  <w:abstractNum w:abstractNumId="15">
     <w:nsid w:val="506B574A"/>
     <w:multiLevelType w:val="hybridMultilevel"/>
     <w:tmpl w:val="13C0F536"/>
@@ -3338,7 +4348,93 @@
       </w:pPr>
     </w:lvl>
   </w:abstractNum>
-  <w:abstractNum w:abstractNumId="9">
+  <w:abstractNum w:abstractNumId="16">
+    <w:nsid w:val="53BD518E"/>
+    <w:multiLevelType w:val="hybridMultilevel"/>
+    <w:tmpl w:val="E09A3360"/>
+    <w:lvl w:ilvl="0" w:tplc="04090001">
+      <w:start w:val="1"/>
+      <w:numFmt w:val="lowerLetter"/>
+      <w:lvlText w:val="%1."/>
+      <w:lvlJc w:val="left"/>
+      <w:pPr>
+        <w:ind w:left="2856" w:hanging="360"/>
+      </w:pPr>
+    </w:lvl>
+    <w:lvl w:ilvl="1" w:tplc="04090019" w:tentative="1">
+      <w:start w:val="1"/>
+      <w:numFmt w:val="lowerLetter"/>
+      <w:lvlText w:val="%2."/>
+      <w:lvlJc w:val="left"/>
+      <w:pPr>
+        <w:ind w:left="2856" w:hanging="360"/>
+      </w:pPr>
+    </w:lvl>
+    <w:lvl w:ilvl="2" w:tplc="0409001B">
+      <w:start w:val="1"/>
+      <w:numFmt w:val="lowerRoman"/>
+      <w:lvlText w:val="%3."/>
+      <w:lvlJc w:val="right"/>
+      <w:pPr>
+        <w:ind w:left="3576" w:hanging="180"/>
+      </w:pPr>
+    </w:lvl>
+    <w:lvl w:ilvl="3" w:tplc="0409000F" w:tentative="1">
+      <w:start w:val="1"/>
+      <w:numFmt w:val="decimal"/>
+      <w:lvlText w:val="%4."/>
+      <w:lvlJc w:val="left"/>
+      <w:pPr>
+        <w:ind w:left="4296" w:hanging="360"/>
+      </w:pPr>
+    </w:lvl>
+    <w:lvl w:ilvl="4" w:tplc="04090019" w:tentative="1">
+      <w:start w:val="1"/>
+      <w:numFmt w:val="lowerLetter"/>
+      <w:lvlText w:val="%5."/>
+      <w:lvlJc w:val="left"/>
+      <w:pPr>
+        <w:ind w:left="5016" w:hanging="360"/>
+      </w:pPr>
+    </w:lvl>
+    <w:lvl w:ilvl="5" w:tplc="0409001B" w:tentative="1">
+      <w:start w:val="1"/>
+      <w:numFmt w:val="lowerRoman"/>
+      <w:lvlText w:val="%6."/>
+      <w:lvlJc w:val="right"/>
+      <w:pPr>
+        <w:ind w:left="5736" w:hanging="180"/>
+      </w:pPr>
+    </w:lvl>
+    <w:lvl w:ilvl="6" w:tplc="0409000F" w:tentative="1">
+      <w:start w:val="1"/>
+      <w:numFmt w:val="decimal"/>
+      <w:lvlText w:val="%7."/>
+      <w:lvlJc w:val="left"/>
+      <w:pPr>
+        <w:ind w:left="6456" w:hanging="360"/>
+      </w:pPr>
+    </w:lvl>
+    <w:lvl w:ilvl="7" w:tplc="04090019" w:tentative="1">
+      <w:start w:val="1"/>
+      <w:numFmt w:val="lowerLetter"/>
+      <w:lvlText w:val="%8."/>
+      <w:lvlJc w:val="left"/>
+      <w:pPr>
+        <w:ind w:left="7176" w:hanging="360"/>
+      </w:pPr>
+    </w:lvl>
+    <w:lvl w:ilvl="8" w:tplc="0409001B" w:tentative="1">
+      <w:start w:val="1"/>
+      <w:numFmt w:val="lowerRoman"/>
+      <w:lvlText w:val="%9."/>
+      <w:lvlJc w:val="right"/>
+      <w:pPr>
+        <w:ind w:left="7896" w:hanging="180"/>
+      </w:pPr>
+    </w:lvl>
+  </w:abstractNum>
+  <w:abstractNum w:abstractNumId="17">
     <w:nsid w:val="5C85149B"/>
     <w:multiLevelType w:val="hybridMultilevel"/>
     <w:tmpl w:val="4CB65142"/>
@@ -3451,7 +4547,7 @@
       </w:rPr>
     </w:lvl>
   </w:abstractNum>
-  <w:abstractNum w:abstractNumId="10">
+  <w:abstractNum w:abstractNumId="18">
     <w:nsid w:val="5D7C2990"/>
     <w:multiLevelType w:val="hybridMultilevel"/>
     <w:tmpl w:val="55DC690E"/>
@@ -3537,7 +4633,93 @@
       </w:pPr>
     </w:lvl>
   </w:abstractNum>
-  <w:abstractNum w:abstractNumId="11">
+  <w:abstractNum w:abstractNumId="19">
+    <w:nsid w:val="6820724B"/>
+    <w:multiLevelType w:val="hybridMultilevel"/>
+    <w:tmpl w:val="073624B2"/>
+    <w:lvl w:ilvl="0" w:tplc="04090001">
+      <w:start w:val="8"/>
+      <w:numFmt w:val="lowerLetter"/>
+      <w:lvlText w:val="%1."/>
+      <w:lvlJc w:val="left"/>
+      <w:pPr>
+        <w:ind w:left="1440" w:hanging="360"/>
+      </w:pPr>
+    </w:lvl>
+    <w:lvl w:ilvl="1" w:tplc="04090019" w:tentative="1">
+      <w:start w:val="1"/>
+      <w:numFmt w:val="lowerLetter"/>
+      <w:lvlText w:val="%2."/>
+      <w:lvlJc w:val="left"/>
+      <w:pPr>
+        <w:ind w:left="1440" w:hanging="360"/>
+      </w:pPr>
+    </w:lvl>
+    <w:lvl w:ilvl="2" w:tplc="0409001B" w:tentative="1">
+      <w:start w:val="1"/>
+      <w:numFmt w:val="lowerRoman"/>
+      <w:lvlText w:val="%3."/>
+      <w:lvlJc w:val="right"/>
+      <w:pPr>
+        <w:ind w:left="2160" w:hanging="180"/>
+      </w:pPr>
+    </w:lvl>
+    <w:lvl w:ilvl="3" w:tplc="0409000F" w:tentative="1">
+      <w:start w:val="1"/>
+      <w:numFmt w:val="decimal"/>
+      <w:lvlText w:val="%4."/>
+      <w:lvlJc w:val="left"/>
+      <w:pPr>
+        <w:ind w:left="2880" w:hanging="360"/>
+      </w:pPr>
+    </w:lvl>
+    <w:lvl w:ilvl="4" w:tplc="04090019" w:tentative="1">
+      <w:start w:val="1"/>
+      <w:numFmt w:val="lowerLetter"/>
+      <w:lvlText w:val="%5."/>
+      <w:lvlJc w:val="left"/>
+      <w:pPr>
+        <w:ind w:left="3600" w:hanging="360"/>
+      </w:pPr>
+    </w:lvl>
+    <w:lvl w:ilvl="5" w:tplc="0409001B" w:tentative="1">
+      <w:start w:val="1"/>
+      <w:numFmt w:val="lowerRoman"/>
+      <w:lvlText w:val="%6."/>
+      <w:lvlJc w:val="right"/>
+      <w:pPr>
+        <w:ind w:left="4320" w:hanging="180"/>
+      </w:pPr>
+    </w:lvl>
+    <w:lvl w:ilvl="6" w:tplc="0409000F" w:tentative="1">
+      <w:start w:val="1"/>
+      <w:numFmt w:val="decimal"/>
+      <w:lvlText w:val="%7."/>
+      <w:lvlJc w:val="left"/>
+      <w:pPr>
+        <w:ind w:left="5040" w:hanging="360"/>
+      </w:pPr>
+    </w:lvl>
+    <w:lvl w:ilvl="7" w:tplc="04090019" w:tentative="1">
+      <w:start w:val="1"/>
+      <w:numFmt w:val="lowerLetter"/>
+      <w:lvlText w:val="%8."/>
+      <w:lvlJc w:val="left"/>
+      <w:pPr>
+        <w:ind w:left="5760" w:hanging="360"/>
+      </w:pPr>
+    </w:lvl>
+    <w:lvl w:ilvl="8" w:tplc="0409001B" w:tentative="1">
+      <w:start w:val="1"/>
+      <w:numFmt w:val="lowerRoman"/>
+      <w:lvlText w:val="%9."/>
+      <w:lvlJc w:val="right"/>
+      <w:pPr>
+        <w:ind w:left="6480" w:hanging="180"/>
+      </w:pPr>
+    </w:lvl>
+  </w:abstractNum>
+  <w:abstractNum w:abstractNumId="20">
     <w:nsid w:val="6F3D3AE4"/>
     <w:multiLevelType w:val="hybridMultilevel"/>
     <w:tmpl w:val="1C6A76C0"/>
@@ -3650,7 +4832,7 @@
       </w:rPr>
     </w:lvl>
   </w:abstractNum>
-  <w:abstractNum w:abstractNumId="12">
+  <w:abstractNum w:abstractNumId="21">
     <w:nsid w:val="70CD3A72"/>
     <w:multiLevelType w:val="hybridMultilevel"/>
     <w:tmpl w:val="E410EAF8"/>
@@ -3736,7 +4918,117 @@
       </w:pPr>
     </w:lvl>
   </w:abstractNum>
-  <w:abstractNum w:abstractNumId="13">
+  <w:abstractNum w:abstractNumId="22">
+    <w:nsid w:val="7D655CB5"/>
+    <w:multiLevelType w:val="hybridMultilevel"/>
+    <w:tmpl w:val="79AAFE0E"/>
+    <w:lvl w:ilvl="0" w:tplc="04090001">
+      <w:start w:val="1"/>
+      <w:numFmt w:val="lowerLetter"/>
+      <w:lvlText w:val="%1."/>
+      <w:lvlJc w:val="left"/>
+      <w:pPr>
+        <w:ind w:left="1440" w:hanging="360"/>
+      </w:pPr>
+    </w:lvl>
+    <w:lvl w:ilvl="1" w:tplc="04090003">
+      <w:start w:val="1"/>
+      <w:numFmt w:val="bullet"/>
+      <w:lvlText w:val="o"/>
+      <w:lvlJc w:val="left"/>
+      <w:pPr>
+        <w:ind w:left="2160" w:hanging="360"/>
+      </w:pPr>
+      <w:rPr>
+        <w:rFonts w:ascii="Courier New" w:hAnsi="Courier New" w:hint="default"/>
+      </w:rPr>
+    </w:lvl>
+    <w:lvl w:ilvl="2" w:tplc="04090005" w:tentative="1">
+      <w:start w:val="1"/>
+      <w:numFmt w:val="bullet"/>
+      <w:lvlText w:val=""/>
+      <w:lvlJc w:val="left"/>
+      <w:pPr>
+        <w:ind w:left="2880" w:hanging="360"/>
+      </w:pPr>
+      <w:rPr>
+        <w:rFonts w:ascii="Wingdings" w:hAnsi="Wingdings" w:hint="default"/>
+      </w:rPr>
+    </w:lvl>
+    <w:lvl w:ilvl="3" w:tplc="04090001" w:tentative="1">
+      <w:start w:val="1"/>
+      <w:numFmt w:val="bullet"/>
+      <w:lvlText w:val=""/>
+      <w:lvlJc w:val="left"/>
+      <w:pPr>
+        <w:ind w:left="3600" w:hanging="360"/>
+      </w:pPr>
+      <w:rPr>
+        <w:rFonts w:ascii="Symbol" w:hAnsi="Symbol" w:hint="default"/>
+      </w:rPr>
+    </w:lvl>
+    <w:lvl w:ilvl="4" w:tplc="04090003" w:tentative="1">
+      <w:start w:val="1"/>
+      <w:numFmt w:val="bullet"/>
+      <w:lvlText w:val="o"/>
+      <w:lvlJc w:val="left"/>
+      <w:pPr>
+        <w:ind w:left="4320" w:hanging="360"/>
+      </w:pPr>
+      <w:rPr>
+        <w:rFonts w:ascii="Courier New" w:hAnsi="Courier New" w:hint="default"/>
+      </w:rPr>
+    </w:lvl>
+    <w:lvl w:ilvl="5" w:tplc="04090005" w:tentative="1">
+      <w:start w:val="1"/>
+      <w:numFmt w:val="bullet"/>
+      <w:lvlText w:val=""/>
+      <w:lvlJc w:val="left"/>
+      <w:pPr>
+        <w:ind w:left="5040" w:hanging="360"/>
+      </w:pPr>
+      <w:rPr>
+        <w:rFonts w:ascii="Wingdings" w:hAnsi="Wingdings" w:hint="default"/>
+      </w:rPr>
+    </w:lvl>
+    <w:lvl w:ilvl="6" w:tplc="04090001" w:tentative="1">
+      <w:start w:val="1"/>
+      <w:numFmt w:val="bullet"/>
+      <w:lvlText w:val=""/>
+      <w:lvlJc w:val="left"/>
+      <w:pPr>
+        <w:ind w:left="5760" w:hanging="360"/>
+      </w:pPr>
+      <w:rPr>
+        <w:rFonts w:ascii="Symbol" w:hAnsi="Symbol" w:hint="default"/>
+      </w:rPr>
+    </w:lvl>
+    <w:lvl w:ilvl="7" w:tplc="04090003" w:tentative="1">
+      <w:start w:val="1"/>
+      <w:numFmt w:val="bullet"/>
+      <w:lvlText w:val="o"/>
+      <w:lvlJc w:val="left"/>
+      <w:pPr>
+        <w:ind w:left="6480" w:hanging="360"/>
+      </w:pPr>
+      <w:rPr>
+        <w:rFonts w:ascii="Courier New" w:hAnsi="Courier New" w:hint="default"/>
+      </w:rPr>
+    </w:lvl>
+    <w:lvl w:ilvl="8" w:tplc="04090005" w:tentative="1">
+      <w:start w:val="1"/>
+      <w:numFmt w:val="bullet"/>
+      <w:lvlText w:val=""/>
+      <w:lvlJc w:val="left"/>
+      <w:pPr>
+        <w:ind w:left="7200" w:hanging="360"/>
+      </w:pPr>
+      <w:rPr>
+        <w:rFonts w:ascii="Wingdings" w:hAnsi="Wingdings" w:hint="default"/>
+      </w:rPr>
+    </w:lvl>
+  </w:abstractNum>
+  <w:abstractNum w:abstractNumId="23">
     <w:nsid w:val="7E4D22C3"/>
     <w:multiLevelType w:val="hybridMultilevel"/>
     <w:tmpl w:val="955EDA0A"/>
@@ -3826,46 +5118,76 @@
     </w:lvl>
   </w:abstractNum>
   <w:num w:numId="1">
-    <w:abstractNumId w:val="3"/>
+    <w:abstractNumId w:val="7"/>
   </w:num>
   <w:num w:numId="2">
-    <w:abstractNumId w:val="13"/>
+    <w:abstractNumId w:val="23"/>
   </w:num>
   <w:num w:numId="3">
-    <w:abstractNumId w:val="9"/>
+    <w:abstractNumId w:val="17"/>
   </w:num>
   <w:num w:numId="4">
-    <w:abstractNumId w:val="8"/>
+    <w:abstractNumId w:val="15"/>
   </w:num>
   <w:num w:numId="5">
-    <w:abstractNumId w:val="6"/>
+    <w:abstractNumId w:val="10"/>
   </w:num>
   <w:num w:numId="6">
+    <w:abstractNumId w:val="20"/>
+  </w:num>
+  <w:num w:numId="7">
+    <w:abstractNumId w:val="5"/>
+  </w:num>
+  <w:num w:numId="8">
+    <w:abstractNumId w:val="18"/>
+  </w:num>
+  <w:num w:numId="9">
     <w:abstractNumId w:val="11"/>
   </w:num>
-  <w:num w:numId="7">
-    <w:abstractNumId w:val="2"/>
-  </w:num>
-  <w:num w:numId="8">
-    <w:abstractNumId w:val="10"/>
-  </w:num>
-  <w:num w:numId="9">
-    <w:abstractNumId w:val="7"/>
-  </w:num>
   <w:num w:numId="10">
-    <w:abstractNumId w:val="5"/>
+    <w:abstractNumId w:val="9"/>
   </w:num>
   <w:num w:numId="11">
     <w:abstractNumId w:val="0"/>
   </w:num>
   <w:num w:numId="12">
+    <w:abstractNumId w:val="21"/>
+  </w:num>
+  <w:num w:numId="13">
+    <w:abstractNumId w:val="2"/>
+  </w:num>
+  <w:num w:numId="14">
+    <w:abstractNumId w:val="8"/>
+  </w:num>
+  <w:num w:numId="15">
     <w:abstractNumId w:val="12"/>
   </w:num>
-  <w:num w:numId="13">
+  <w:num w:numId="16">
+    <w:abstractNumId w:val="4"/>
+  </w:num>
+  <w:num w:numId="17">
+    <w:abstractNumId w:val="14"/>
+  </w:num>
+  <w:num w:numId="18">
     <w:abstractNumId w:val="1"/>
   </w:num>
-  <w:num w:numId="14">
-    <w:abstractNumId w:val="4"/>
+  <w:num w:numId="19">
+    <w:abstractNumId w:val="3"/>
+  </w:num>
+  <w:num w:numId="20">
+    <w:abstractNumId w:val="22"/>
+  </w:num>
+  <w:num w:numId="21">
+    <w:abstractNumId w:val="16"/>
+  </w:num>
+  <w:num w:numId="22">
+    <w:abstractNumId w:val="13"/>
+  </w:num>
+  <w:num w:numId="23">
+    <w:abstractNumId w:val="6"/>
+  </w:num>
+  <w:num w:numId="24">
+    <w:abstractNumId w:val="19"/>
   </w:num>
 </w:numbering>
 </file>
@@ -3887,7 +5209,7 @@
       </w:pPr>
     </w:pPrDefault>
   </w:docDefaults>
-  <w:latentStyles w:defLockedState="0" w:defUIPriority="99" w:defSemiHidden="1" w:defUnhideWhenUsed="1" w:defQFormat="0" w:count="267">
+  <w:latentStyles w:defLockedState="0" w:defUIPriority="99" w:defSemiHidden="1" w:defUnhideWhenUsed="1" w:defQFormat="0" w:count="276">
     <w:lsdException w:name="Normal" w:semiHidden="0" w:uiPriority="0" w:unhideWhenUsed="0" w:qFormat="1"/>
     <w:lsdException w:name="heading 1" w:semiHidden="0" w:uiPriority="9" w:unhideWhenUsed="0" w:qFormat="1"/>
     <w:lsdException w:name="heading 2" w:uiPriority="9" w:qFormat="1"/>
@@ -4026,16 +5348,16 @@
     <w:lsdException w:name="Bibliography" w:uiPriority="37"/>
     <w:lsdException w:name="TOC Heading" w:uiPriority="39" w:qFormat="1"/>
   </w:latentStyles>
-  <w:style w:type="paragraph" w:default="1" w:styleId="Normale">
+  <w:style w:type="paragraph" w:default="1" w:styleId="Normal">
     <w:name w:val="Normal"/>
     <w:qFormat/>
     <w:rsid w:val="002A1A23"/>
   </w:style>
-  <w:style w:type="paragraph" w:styleId="Titolo1">
+  <w:style w:type="paragraph" w:styleId="Heading1">
     <w:name w:val="heading 1"/>
-    <w:basedOn w:val="Normale"/>
-    <w:next w:val="Normale"/>
-    <w:link w:val="Titolo1Carattere"/>
+    <w:basedOn w:val="Normal"/>
+    <w:next w:val="Normal"/>
+    <w:link w:val="Heading1Char"/>
     <w:uiPriority w:val="9"/>
     <w:qFormat/>
     <w:rsid w:val="00CD2B3D"/>
@@ -4054,15 +5376,13 @@
       <w:szCs w:val="28"/>
     </w:rPr>
   </w:style>
-  <w:style w:type="character" w:default="1" w:styleId="Carpredefinitoparagrafo">
+  <w:style w:type="character" w:default="1" w:styleId="DefaultParagraphFont">
     <w:name w:val="Default Paragraph Font"/>
-    <w:uiPriority w:val="1"/>
     <w:semiHidden/>
     <w:unhideWhenUsed/>
   </w:style>
-  <w:style w:type="table" w:default="1" w:styleId="Tabellanormale">
+  <w:style w:type="table" w:default="1" w:styleId="TableNormal">
     <w:name w:val="Normal Table"/>
-    <w:uiPriority w:val="99"/>
     <w:semiHidden/>
     <w:unhideWhenUsed/>
     <w:qFormat/>
@@ -4076,15 +5396,14 @@
       </w:tblCellMar>
     </w:tblPr>
   </w:style>
-  <w:style w:type="numbering" w:default="1" w:styleId="Nessunelenco">
+  <w:style w:type="numbering" w:default="1" w:styleId="NoList">
     <w:name w:val="No List"/>
-    <w:uiPriority w:val="99"/>
     <w:semiHidden/>
     <w:unhideWhenUsed/>
   </w:style>
-  <w:style w:type="paragraph" w:styleId="Paragrafoelenco">
+  <w:style w:type="paragraph" w:styleId="ListParagraph">
     <w:name w:val="List Paragraph"/>
-    <w:basedOn w:val="Normale"/>
+    <w:basedOn w:val="Normal"/>
     <w:uiPriority w:val="34"/>
     <w:qFormat/>
     <w:rsid w:val="00707311"/>
@@ -4093,11 +5412,11 @@
       <w:contextualSpacing/>
     </w:pPr>
   </w:style>
-  <w:style w:type="paragraph" w:styleId="Titolo">
+  <w:style w:type="paragraph" w:styleId="Title">
     <w:name w:val="Title"/>
-    <w:basedOn w:val="Normale"/>
-    <w:next w:val="Normale"/>
-    <w:link w:val="TitoloCarattere"/>
+    <w:basedOn w:val="Normal"/>
+    <w:next w:val="Normal"/>
+    <w:link w:val="TitleChar"/>
     <w:uiPriority w:val="10"/>
     <w:qFormat/>
     <w:rsid w:val="00B53BDF"/>
@@ -4117,10 +5436,10 @@
       <w:szCs w:val="52"/>
     </w:rPr>
   </w:style>
-  <w:style w:type="character" w:customStyle="1" w:styleId="TitoloCarattere">
-    <w:name w:val="Titolo Carattere"/>
-    <w:basedOn w:val="Carpredefinitoparagrafo"/>
-    <w:link w:val="Titolo"/>
+  <w:style w:type="character" w:customStyle="1" w:styleId="TitleChar">
+    <w:name w:val="Title Char"/>
+    <w:basedOn w:val="DefaultParagraphFont"/>
+    <w:link w:val="Title"/>
     <w:uiPriority w:val="10"/>
     <w:rsid w:val="00B53BDF"/>
     <w:rPr>
@@ -4132,10 +5451,10 @@
       <w:szCs w:val="52"/>
     </w:rPr>
   </w:style>
-  <w:style w:type="paragraph" w:styleId="Intestazione">
+  <w:style w:type="paragraph" w:styleId="Header">
     <w:name w:val="header"/>
-    <w:basedOn w:val="Normale"/>
-    <w:link w:val="IntestazioneCarattere"/>
+    <w:basedOn w:val="Normal"/>
+    <w:link w:val="HeaderChar"/>
     <w:uiPriority w:val="99"/>
     <w:semiHidden/>
     <w:unhideWhenUsed/>
@@ -4148,18 +5467,18 @@
       <w:spacing w:after="0" w:line="240" w:lineRule="auto"/>
     </w:pPr>
   </w:style>
-  <w:style w:type="character" w:customStyle="1" w:styleId="IntestazioneCarattere">
-    <w:name w:val="Intestazione Carattere"/>
-    <w:basedOn w:val="Carpredefinitoparagrafo"/>
-    <w:link w:val="Intestazione"/>
+  <w:style w:type="character" w:customStyle="1" w:styleId="HeaderChar">
+    <w:name w:val="Header Char"/>
+    <w:basedOn w:val="DefaultParagraphFont"/>
+    <w:link w:val="Header"/>
     <w:uiPriority w:val="99"/>
     <w:semiHidden/>
     <w:rsid w:val="00D97EC4"/>
   </w:style>
-  <w:style w:type="paragraph" w:styleId="Pidipagina">
+  <w:style w:type="paragraph" w:styleId="Footer">
     <w:name w:val="footer"/>
-    <w:basedOn w:val="Normale"/>
-    <w:link w:val="PidipaginaCarattere"/>
+    <w:basedOn w:val="Normal"/>
+    <w:link w:val="FooterChar"/>
     <w:uiPriority w:val="99"/>
     <w:unhideWhenUsed/>
     <w:rsid w:val="00D97EC4"/>
@@ -4171,17 +5490,17 @@
       <w:spacing w:after="0" w:line="240" w:lineRule="auto"/>
     </w:pPr>
   </w:style>
-  <w:style w:type="character" w:customStyle="1" w:styleId="PidipaginaCarattere">
-    <w:name w:val="Piè di pagina Carattere"/>
-    <w:basedOn w:val="Carpredefinitoparagrafo"/>
-    <w:link w:val="Pidipagina"/>
+  <w:style w:type="character" w:customStyle="1" w:styleId="FooterChar">
+    <w:name w:val="Footer Char"/>
+    <w:basedOn w:val="DefaultParagraphFont"/>
+    <w:link w:val="Footer"/>
     <w:uiPriority w:val="99"/>
     <w:rsid w:val="00D97EC4"/>
   </w:style>
-  <w:style w:type="paragraph" w:styleId="Testofumetto">
+  <w:style w:type="paragraph" w:styleId="BalloonText">
     <w:name w:val="Balloon Text"/>
-    <w:basedOn w:val="Normale"/>
-    <w:link w:val="TestofumettoCarattere"/>
+    <w:basedOn w:val="Normal"/>
+    <w:link w:val="BalloonTextChar"/>
     <w:uiPriority w:val="99"/>
     <w:semiHidden/>
     <w:unhideWhenUsed/>
@@ -4195,10 +5514,10 @@
       <w:szCs w:val="16"/>
     </w:rPr>
   </w:style>
-  <w:style w:type="character" w:customStyle="1" w:styleId="TestofumettoCarattere">
-    <w:name w:val="Testo fumetto Carattere"/>
-    <w:basedOn w:val="Carpredefinitoparagrafo"/>
-    <w:link w:val="Testofumetto"/>
+  <w:style w:type="character" w:customStyle="1" w:styleId="BalloonTextChar">
+    <w:name w:val="Balloon Text Char"/>
+    <w:basedOn w:val="DefaultParagraphFont"/>
+    <w:link w:val="BalloonText"/>
     <w:uiPriority w:val="99"/>
     <w:semiHidden/>
     <w:rsid w:val="00D97EC4"/>
@@ -4208,10 +5527,10 @@
       <w:szCs w:val="16"/>
     </w:rPr>
   </w:style>
-  <w:style w:type="character" w:customStyle="1" w:styleId="Titolo1Carattere">
-    <w:name w:val="Titolo 1 Carattere"/>
-    <w:basedOn w:val="Carpredefinitoparagrafo"/>
-    <w:link w:val="Titolo1"/>
+  <w:style w:type="character" w:customStyle="1" w:styleId="Heading1Char">
+    <w:name w:val="Heading 1 Char"/>
+    <w:basedOn w:val="DefaultParagraphFont"/>
+    <w:link w:val="Heading1"/>
     <w:uiPriority w:val="9"/>
     <w:rsid w:val="00CD2B3D"/>
     <w:rPr>
@@ -4425,309 +5744,6 @@
     </w:pPr>
   </w:style>
 </w:styles>
-</file>
-
-<file path=word/glossary/document.xml><?xml version="1.0" encoding="utf-8"?>
-<w:glossaryDocument xmlns:ve="http://schemas.openxmlformats.org/markup-compatibility/2006" xmlns:o="urn:schemas-microsoft-com:office:office" xmlns:r="http://schemas.openxmlformats.org/officeDocument/2006/relationships" xmlns:m="http://schemas.openxmlformats.org/officeDocument/2006/math" xmlns:v="urn:schemas-microsoft-com:vml" xmlns:wp="http://schemas.openxmlformats.org/drawingml/2006/wordprocessingDrawing" xmlns:w10="urn:schemas-microsoft-com:office:word" xmlns:w="http://schemas.openxmlformats.org/wordprocessingml/2006/main" xmlns:wne="http://schemas.microsoft.com/office/word/2006/wordml">
-  <w:docParts/>
-</w:glossaryDocument>
-</file>
-
-<file path=word/glossary/fontTable.xml><?xml version="1.0" encoding="utf-8"?>
-<w:fonts xmlns:r="http://schemas.openxmlformats.org/officeDocument/2006/relationships" xmlns:w="http://schemas.openxmlformats.org/wordprocessingml/2006/main">
-  <w:font w:name="Times New Roman">
-    <w:panose1 w:val="02020603050405020304"/>
-    <w:charset w:val="00"/>
-    <w:family w:val="roman"/>
-    <w:pitch w:val="variable"/>
-    <w:sig w:usb0="E0002AFF" w:usb1="C0007841" w:usb2="00000009" w:usb3="00000000" w:csb0="000001FF" w:csb1="00000000"/>
-  </w:font>
-  <w:font w:name="Symbol">
-    <w:panose1 w:val="05050102010706020507"/>
-    <w:charset w:val="02"/>
-    <w:family w:val="roman"/>
-    <w:pitch w:val="variable"/>
-    <w:sig w:usb0="00000000" w:usb1="10000000" w:usb2="00000000" w:usb3="00000000" w:csb0="80000000" w:csb1="00000000"/>
-  </w:font>
-  <w:font w:name="Courier New">
-    <w:panose1 w:val="02070309020205020404"/>
-    <w:charset w:val="00"/>
-    <w:family w:val="modern"/>
-    <w:pitch w:val="fixed"/>
-    <w:sig w:usb0="E0002AFF" w:usb1="C0007843" w:usb2="00000009" w:usb3="00000000" w:csb0="000001FF" w:csb1="00000000"/>
-  </w:font>
-  <w:font w:name="Wingdings">
-    <w:panose1 w:val="05000000000000000000"/>
-    <w:charset w:val="02"/>
-    <w:family w:val="auto"/>
-    <w:pitch w:val="variable"/>
-    <w:sig w:usb0="00000000" w:usb1="10000000" w:usb2="00000000" w:usb3="00000000" w:csb0="80000000" w:csb1="00000000"/>
-  </w:font>
-  <w:font w:name="Calibri">
-    <w:panose1 w:val="020F0502020204030204"/>
-    <w:charset w:val="00"/>
-    <w:family w:val="swiss"/>
-    <w:pitch w:val="variable"/>
-    <w:sig w:usb0="E00002FF" w:usb1="4000ACFF" w:usb2="00000001" w:usb3="00000000" w:csb0="0000019F" w:csb1="00000000"/>
-  </w:font>
-  <w:font w:name="Cambria">
-    <w:panose1 w:val="02040503050406030204"/>
-    <w:charset w:val="00"/>
-    <w:family w:val="roman"/>
-    <w:pitch w:val="variable"/>
-    <w:sig w:usb0="E00002FF" w:usb1="400004FF" w:usb2="00000000" w:usb3="00000000" w:csb0="0000019F" w:csb1="00000000"/>
-  </w:font>
-  <w:font w:name="Tahoma">
-    <w:panose1 w:val="020B0604030504040204"/>
-    <w:charset w:val="00"/>
-    <w:family w:val="swiss"/>
-    <w:pitch w:val="variable"/>
-    <w:sig w:usb0="E1002EFF" w:usb1="C000605B" w:usb2="00000029" w:usb3="00000000" w:csb0="000101FF" w:csb1="00000000"/>
-  </w:font>
-</w:fonts>
-</file>
-
-<file path=word/glossary/settings.xml><?xml version="1.0" encoding="utf-8"?>
-<w:settings xmlns:o="urn:schemas-microsoft-com:office:office" xmlns:r="http://schemas.openxmlformats.org/officeDocument/2006/relationships" xmlns:m="http://schemas.openxmlformats.org/officeDocument/2006/math" xmlns:v="urn:schemas-microsoft-com:vml" xmlns:w10="urn:schemas-microsoft-com:office:word" xmlns:w="http://schemas.openxmlformats.org/wordprocessingml/2006/main" xmlns:sl="http://schemas.openxmlformats.org/schemaLibrary/2006/main">
-  <w:view w:val="normal"/>
-  <w:defaultTabStop w:val="708"/>
-  <w:hyphenationZone w:val="283"/>
-  <w:characterSpacingControl w:val="doNotCompress"/>
-  <w:compat>
-    <w:useFELayout/>
-  </w:compat>
-  <w:rsids>
-    <w:rsidRoot w:val="003D638A"/>
-    <w:rsid w:val="00162068"/>
-    <w:rsid w:val="003D638A"/>
-  </w:rsids>
-  <m:mathPr>
-    <m:mathFont m:val="Cambria Math"/>
-    <m:brkBin m:val="before"/>
-    <m:brkBinSub m:val="--"/>
-    <m:smallFrac m:val="off"/>
-    <m:dispDef/>
-    <m:lMargin m:val="0"/>
-    <m:rMargin m:val="0"/>
-    <m:defJc m:val="centerGroup"/>
-    <m:wrapIndent m:val="1440"/>
-    <m:intLim m:val="subSup"/>
-    <m:naryLim m:val="undOvr"/>
-  </m:mathPr>
-  <w:themeFontLang w:val="it-IT"/>
-  <w:clrSchemeMapping w:bg1="light1" w:t1="dark1" w:bg2="light2" w:t2="dark2" w:accent1="accent1" w:accent2="accent2" w:accent3="accent3" w:accent4="accent4" w:accent5="accent5" w:accent6="accent6" w:hyperlink="hyperlink" w:followedHyperlink="followedHyperlink"/>
-  <w:decimalSymbol w:val=","/>
-  <w:listSeparator w:val=";"/>
-</w:settings>
-</file>
-
-<file path=word/glossary/styles.xml><?xml version="1.0" encoding="utf-8"?>
-<w:styles xmlns:r="http://schemas.openxmlformats.org/officeDocument/2006/relationships" xmlns:w="http://schemas.openxmlformats.org/wordprocessingml/2006/main">
-  <w:docDefaults>
-    <w:rPrDefault>
-      <w:rPr>
-        <w:rFonts w:asciiTheme="minorHAnsi" w:eastAsiaTheme="minorEastAsia" w:hAnsiTheme="minorHAnsi" w:cstheme="minorBidi"/>
-        <w:sz w:val="22"/>
-        <w:szCs w:val="22"/>
-        <w:lang w:val="it-IT" w:eastAsia="it-IT" w:bidi="ar-SA"/>
-      </w:rPr>
-    </w:rPrDefault>
-    <w:pPrDefault>
-      <w:pPr>
-        <w:spacing w:after="200" w:line="276" w:lineRule="auto"/>
-      </w:pPr>
-    </w:pPrDefault>
-  </w:docDefaults>
-  <w:latentStyles w:defLockedState="0" w:defUIPriority="99" w:defSemiHidden="1" w:defUnhideWhenUsed="1" w:defQFormat="0" w:count="267">
-    <w:lsdException w:name="Normal" w:semiHidden="0" w:uiPriority="0" w:unhideWhenUsed="0" w:qFormat="1"/>
-    <w:lsdException w:name="heading 1" w:semiHidden="0" w:uiPriority="9" w:unhideWhenUsed="0" w:qFormat="1"/>
-    <w:lsdException w:name="heading 2" w:uiPriority="9" w:qFormat="1"/>
-    <w:lsdException w:name="heading 3" w:uiPriority="9" w:qFormat="1"/>
-    <w:lsdException w:name="heading 4" w:uiPriority="9" w:qFormat="1"/>
-    <w:lsdException w:name="heading 5" w:uiPriority="9" w:qFormat="1"/>
-    <w:lsdException w:name="heading 6" w:uiPriority="9" w:qFormat="1"/>
-    <w:lsdException w:name="heading 7" w:uiPriority="9" w:qFormat="1"/>
-    <w:lsdException w:name="heading 8" w:uiPriority="9" w:qFormat="1"/>
-    <w:lsdException w:name="heading 9" w:uiPriority="9" w:qFormat="1"/>
-    <w:lsdException w:name="toc 1" w:uiPriority="39"/>
-    <w:lsdException w:name="toc 2" w:uiPriority="39"/>
-    <w:lsdException w:name="toc 3" w:uiPriority="39"/>
-    <w:lsdException w:name="toc 4" w:uiPriority="39"/>
-    <w:lsdException w:name="toc 5" w:uiPriority="39"/>
-    <w:lsdException w:name="toc 6" w:uiPriority="39"/>
-    <w:lsdException w:name="toc 7" w:uiPriority="39"/>
-    <w:lsdException w:name="toc 8" w:uiPriority="39"/>
-    <w:lsdException w:name="toc 9" w:uiPriority="39"/>
-    <w:lsdException w:name="caption" w:uiPriority="35" w:qFormat="1"/>
-    <w:lsdException w:name="Title" w:semiHidden="0" w:uiPriority="10" w:unhideWhenUsed="0" w:qFormat="1"/>
-    <w:lsdException w:name="Default Paragraph Font" w:uiPriority="1"/>
-    <w:lsdException w:name="Subtitle" w:semiHidden="0" w:uiPriority="11" w:unhideWhenUsed="0" w:qFormat="1"/>
-    <w:lsdException w:name="Strong" w:semiHidden="0" w:uiPriority="22" w:unhideWhenUsed="0" w:qFormat="1"/>
-    <w:lsdException w:name="Emphasis" w:semiHidden="0" w:uiPriority="20" w:unhideWhenUsed="0" w:qFormat="1"/>
-    <w:lsdException w:name="Table Grid" w:semiHidden="0" w:uiPriority="59" w:unhideWhenUsed="0"/>
-    <w:lsdException w:name="Placeholder Text" w:unhideWhenUsed="0"/>
-    <w:lsdException w:name="No Spacing" w:semiHidden="0" w:uiPriority="1" w:unhideWhenUsed="0" w:qFormat="1"/>
-    <w:lsdException w:name="Light Shading" w:semiHidden="0" w:uiPriority="60" w:unhideWhenUsed="0"/>
-    <w:lsdException w:name="Light List" w:semiHidden="0" w:uiPriority="61" w:unhideWhenUsed="0"/>
-    <w:lsdException w:name="Light Grid" w:semiHidden="0" w:uiPriority="62" w:unhideWhenUsed="0"/>
-    <w:lsdException w:name="Medium Shading 1" w:semiHidden="0" w:uiPriority="63" w:unhideWhenUsed="0"/>
-    <w:lsdException w:name="Medium Shading 2" w:semiHidden="0" w:uiPriority="64" w:unhideWhenUsed="0"/>
-    <w:lsdException w:name="Medium List 1" w:semiHidden="0" w:uiPriority="65" w:unhideWhenUsed="0"/>
-    <w:lsdException w:name="Medium List 2" w:semiHidden="0" w:uiPriority="66" w:unhideWhenUsed="0"/>
-    <w:lsdException w:name="Medium Grid 1" w:semiHidden="0" w:uiPriority="67" w:unhideWhenUsed="0"/>
-    <w:lsdException w:name="Medium Grid 2" w:semiHidden="0" w:uiPriority="68" w:unhideWhenUsed="0"/>
-    <w:lsdException w:name="Medium Grid 3" w:semiHidden="0" w:uiPriority="69" w:unhideWhenUsed="0"/>
-    <w:lsdException w:name="Dark List" w:semiHidden="0" w:uiPriority="70" w:unhideWhenUsed="0"/>
-    <w:lsdException w:name="Colorful Shading" w:semiHidden="0" w:uiPriority="71" w:unhideWhenUsed="0"/>
-    <w:lsdException w:name="Colorful List" w:semiHidden="0" w:uiPriority="72" w:unhideWhenUsed="0"/>
-    <w:lsdException w:name="Colorful Grid" w:semiHidden="0" w:uiPriority="73" w:unhideWhenUsed="0"/>
-    <w:lsdException w:name="Light Shading Accent 1" w:semiHidden="0" w:uiPriority="60" w:unhideWhenUsed="0"/>
-    <w:lsdException w:name="Light List Accent 1" w:semiHidden="0" w:uiPriority="61" w:unhideWhenUsed="0"/>
-    <w:lsdException w:name="Light Grid Accent 1" w:semiHidden="0" w:uiPriority="62" w:unhideWhenUsed="0"/>
-    <w:lsdException w:name="Medium Shading 1 Accent 1" w:semiHidden="0" w:uiPriority="63" w:unhideWhenUsed="0"/>
-    <w:lsdException w:name="Medium Shading 2 Accent 1" w:semiHidden="0" w:uiPriority="64" w:unhideWhenUsed="0"/>
-    <w:lsdException w:name="Medium List 1 Accent 1" w:semiHidden="0" w:uiPriority="65" w:unhideWhenUsed="0"/>
-    <w:lsdException w:name="Revision" w:unhideWhenUsed="0"/>
-    <w:lsdException w:name="List Paragraph" w:semiHidden="0" w:uiPriority="34" w:unhideWhenUsed="0" w:qFormat="1"/>
-    <w:lsdException w:name="Quote" w:semiHidden="0" w:uiPriority="29" w:unhideWhenUsed="0" w:qFormat="1"/>
-    <w:lsdException w:name="Intense Quote" w:semiHidden="0" w:uiPriority="30" w:unhideWhenUsed="0" w:qFormat="1"/>
-    <w:lsdException w:name="Medium List 2 Accent 1" w:semiHidden="0" w:uiPriority="66" w:unhideWhenUsed="0"/>
-    <w:lsdException w:name="Medium Grid 1 Accent 1" w:semiHidden="0" w:uiPriority="67" w:unhideWhenUsed="0"/>
-    <w:lsdException w:name="Medium Grid 2 Accent 1" w:semiHidden="0" w:uiPriority="68" w:unhideWhenUsed="0"/>
-    <w:lsdException w:name="Medium Grid 3 Accent 1" w:semiHidden="0" w:uiPriority="69" w:unhideWhenUsed="0"/>
-    <w:lsdException w:name="Dark List Accent 1" w:semiHidden="0" w:uiPriority="70" w:unhideWhenUsed="0"/>
-    <w:lsdException w:name="Colorful Shading Accent 1" w:semiHidden="0" w:uiPriority="71" w:unhideWhenUsed="0"/>
-    <w:lsdException w:name="Colorful List Accent 1" w:semiHidden="0" w:uiPriority="72" w:unhideWhenUsed="0"/>
-    <w:lsdException w:name="Colorful Grid Accent 1" w:semiHidden="0" w:uiPriority="73" w:unhideWhenUsed="0"/>
-    <w:lsdException w:name="Light Shading Accent 2" w:semiHidden="0" w:uiPriority="60" w:unhideWhenUsed="0"/>
-    <w:lsdException w:name="Light List Accent 2" w:semiHidden="0" w:uiPriority="61" w:unhideWhenUsed="0"/>
-    <w:lsdException w:name="Light Grid Accent 2" w:semiHidden="0" w:uiPriority="62" w:unhideWhenUsed="0"/>
-    <w:lsdException w:name="Medium Shading 1 Accent 2" w:semiHidden="0" w:uiPriority="63" w:unhideWhenUsed="0"/>
-    <w:lsdException w:name="Medium Shading 2 Accent 2" w:semiHidden="0" w:uiPriority="64" w:unhideWhenUsed="0"/>
-    <w:lsdException w:name="Medium List 1 Accent 2" w:semiHidden="0" w:uiPriority="65" w:unhideWhenUsed="0"/>
-    <w:lsdException w:name="Medium List 2 Accent 2" w:semiHidden="0" w:uiPriority="66" w:unhideWhenUsed="0"/>
-    <w:lsdException w:name="Medium Grid 1 Accent 2" w:semiHidden="0" w:uiPriority="67" w:unhideWhenUsed="0"/>
-    <w:lsdException w:name="Medium Grid 2 Accent 2" w:semiHidden="0" w:uiPriority="68" w:unhideWhenUsed="0"/>
-    <w:lsdException w:name="Medium Grid 3 Accent 2" w:semiHidden="0" w:uiPriority="69" w:unhideWhenUsed="0"/>
-    <w:lsdException w:name="Dark List Accent 2" w:semiHidden="0" w:uiPriority="70" w:unhideWhenUsed="0"/>
-    <w:lsdException w:name="Colorful Shading Accent 2" w:semiHidden="0" w:uiPriority="71" w:unhideWhenUsed="0"/>
-    <w:lsdException w:name="Colorful List Accent 2" w:semiHidden="0" w:uiPriority="72" w:unhideWhenUsed="0"/>
-    <w:lsdException w:name="Colorful Grid Accent 2" w:semiHidden="0" w:uiPriority="73" w:unhideWhenUsed="0"/>
-    <w:lsdException w:name="Light Shading Accent 3" w:semiHidden="0" w:uiPriority="60" w:unhideWhenUsed="0"/>
-    <w:lsdException w:name="Light List Accent 3" w:semiHidden="0" w:uiPriority="61" w:unhideWhenUsed="0"/>
-    <w:lsdException w:name="Light Grid Accent 3" w:semiHidden="0" w:uiPriority="62" w:unhideWhenUsed="0"/>
-    <w:lsdException w:name="Medium Shading 1 Accent 3" w:semiHidden="0" w:uiPriority="63" w:unhideWhenUsed="0"/>
-    <w:lsdException w:name="Medium Shading 2 Accent 3" w:semiHidden="0" w:uiPriority="64" w:unhideWhenUsed="0"/>
-    <w:lsdException w:name="Medium List 1 Accent 3" w:semiHidden="0" w:uiPriority="65" w:unhideWhenUsed="0"/>
-    <w:lsdException w:name="Medium List 2 Accent 3" w:semiHidden="0" w:uiPriority="66" w:unhideWhenUsed="0"/>
-    <w:lsdException w:name="Medium Grid 1 Accent 3" w:semiHidden="0" w:uiPriority="67" w:unhideWhenUsed="0"/>
-    <w:lsdException w:name="Medium Grid 2 Accent 3" w:semiHidden="0" w:uiPriority="68" w:unhideWhenUsed="0"/>
-    <w:lsdException w:name="Medium Grid 3 Accent 3" w:semiHidden="0" w:uiPriority="69" w:unhideWhenUsed="0"/>
-    <w:lsdException w:name="Dark List Accent 3" w:semiHidden="0" w:uiPriority="70" w:unhideWhenUsed="0"/>
-    <w:lsdException w:name="Colorful Shading Accent 3" w:semiHidden="0" w:uiPriority="71" w:unhideWhenUsed="0"/>
-    <w:lsdException w:name="Colorful List Accent 3" w:semiHidden="0" w:uiPriority="72" w:unhideWhenUsed="0"/>
-    <w:lsdException w:name="Colorful Grid Accent 3" w:semiHidden="0" w:uiPriority="73" w:unhideWhenUsed="0"/>
-    <w:lsdException w:name="Light Shading Accent 4" w:semiHidden="0" w:uiPriority="60" w:unhideWhenUsed="0"/>
-    <w:lsdException w:name="Light List Accent 4" w:semiHidden="0" w:uiPriority="61" w:unhideWhenUsed="0"/>
-    <w:lsdException w:name="Light Grid Accent 4" w:semiHidden="0" w:uiPriority="62" w:unhideWhenUsed="0"/>
-    <w:lsdException w:name="Medium Shading 1 Accent 4" w:semiHidden="0" w:uiPriority="63" w:unhideWhenUsed="0"/>
-    <w:lsdException w:name="Medium Shading 2 Accent 4" w:semiHidden="0" w:uiPriority="64" w:unhideWhenUsed="0"/>
-    <w:lsdException w:name="Medium List 1 Accent 4" w:semiHidden="0" w:uiPriority="65" w:unhideWhenUsed="0"/>
-    <w:lsdException w:name="Medium List 2 Accent 4" w:semiHidden="0" w:uiPriority="66" w:unhideWhenUsed="0"/>
-    <w:lsdException w:name="Medium Grid 1 Accent 4" w:semiHidden="0" w:uiPriority="67" w:unhideWhenUsed="0"/>
-    <w:lsdException w:name="Medium Grid 2 Accent 4" w:semiHidden="0" w:uiPriority="68" w:unhideWhenUsed="0"/>
-    <w:lsdException w:name="Medium Grid 3 Accent 4" w:semiHidden="0" w:uiPriority="69" w:unhideWhenUsed="0"/>
-    <w:lsdException w:name="Dark List Accent 4" w:semiHidden="0" w:uiPriority="70" w:unhideWhenUsed="0"/>
-    <w:lsdException w:name="Colorful Shading Accent 4" w:semiHidden="0" w:uiPriority="71" w:unhideWhenUsed="0"/>
-    <w:lsdException w:name="Colorful List Accent 4" w:semiHidden="0" w:uiPriority="72" w:unhideWhenUsed="0"/>
-    <w:lsdException w:name="Colorful Grid Accent 4" w:semiHidden="0" w:uiPriority="73" w:unhideWhenUsed="0"/>
-    <w:lsdException w:name="Light Shading Accent 5" w:semiHidden="0" w:uiPriority="60" w:unhideWhenUsed="0"/>
-    <w:lsdException w:name="Light List Accent 5" w:semiHidden="0" w:uiPriority="61" w:unhideWhenUsed="0"/>
-    <w:lsdException w:name="Light Grid Accent 5" w:semiHidden="0" w:uiPriority="62" w:unhideWhenUsed="0"/>
-    <w:lsdException w:name="Medium Shading 1 Accent 5" w:semiHidden="0" w:uiPriority="63" w:unhideWhenUsed="0"/>
-    <w:lsdException w:name="Medium Shading 2 Accent 5" w:semiHidden="0" w:uiPriority="64" w:unhideWhenUsed="0"/>
-    <w:lsdException w:name="Medium List 1 Accent 5" w:semiHidden="0" w:uiPriority="65" w:unhideWhenUsed="0"/>
-    <w:lsdException w:name="Medium List 2 Accent 5" w:semiHidden="0" w:uiPriority="66" w:unhideWhenUsed="0"/>
-    <w:lsdException w:name="Medium Grid 1 Accent 5" w:semiHidden="0" w:uiPriority="67" w:unhideWhenUsed="0"/>
-    <w:lsdException w:name="Medium Grid 2 Accent 5" w:semiHidden="0" w:uiPriority="68" w:unhideWhenUsed="0"/>
-    <w:lsdException w:name="Medium Grid 3 Accent 5" w:semiHidden="0" w:uiPriority="69" w:unhideWhenUsed="0"/>
-    <w:lsdException w:name="Dark List Accent 5" w:semiHidden="0" w:uiPriority="70" w:unhideWhenUsed="0"/>
-    <w:lsdException w:name="Colorful Shading Accent 5" w:semiHidden="0" w:uiPriority="71" w:unhideWhenUsed="0"/>
-    <w:lsdException w:name="Colorful List Accent 5" w:semiHidden="0" w:uiPriority="72" w:unhideWhenUsed="0"/>
-    <w:lsdException w:name="Colorful Grid Accent 5" w:semiHidden="0" w:uiPriority="73" w:unhideWhenUsed="0"/>
-    <w:lsdException w:name="Light Shading Accent 6" w:semiHidden="0" w:uiPriority="60" w:unhideWhenUsed="0"/>
-    <w:lsdException w:name="Light List Accent 6" w:semiHidden="0" w:uiPriority="61" w:unhideWhenUsed="0"/>
-    <w:lsdException w:name="Light Grid Accent 6" w:semiHidden="0" w:uiPriority="62" w:unhideWhenUsed="0"/>
-    <w:lsdException w:name="Medium Shading 1 Accent 6" w:semiHidden="0" w:uiPriority="63" w:unhideWhenUsed="0"/>
-    <w:lsdException w:name="Medium Shading 2 Accent 6" w:semiHidden="0" w:uiPriority="64" w:unhideWhenUsed="0"/>
-    <w:lsdException w:name="Medium List 1 Accent 6" w:semiHidden="0" w:uiPriority="65" w:unhideWhenUsed="0"/>
-    <w:lsdException w:name="Medium List 2 Accent 6" w:semiHidden="0" w:uiPriority="66" w:unhideWhenUsed="0"/>
-    <w:lsdException w:name="Medium Grid 1 Accent 6" w:semiHidden="0" w:uiPriority="67" w:unhideWhenUsed="0"/>
-    <w:lsdException w:name="Medium Grid 2 Accent 6" w:semiHidden="0" w:uiPriority="68" w:unhideWhenUsed="0"/>
-    <w:lsdException w:name="Medium Grid 3 Accent 6" w:semiHidden="0" w:uiPriority="69" w:unhideWhenUsed="0"/>
-    <w:lsdException w:name="Dark List Accent 6" w:semiHidden="0" w:uiPriority="70" w:unhideWhenUsed="0"/>
-    <w:lsdException w:name="Colorful Shading Accent 6" w:semiHidden="0" w:uiPriority="71" w:unhideWhenUsed="0"/>
-    <w:lsdException w:name="Colorful List Accent 6" w:semiHidden="0" w:uiPriority="72" w:unhideWhenUsed="0"/>
-    <w:lsdException w:name="Colorful Grid Accent 6" w:semiHidden="0" w:uiPriority="73" w:unhideWhenUsed="0"/>
-    <w:lsdException w:name="Subtle Emphasis" w:semiHidden="0" w:uiPriority="19" w:unhideWhenUsed="0" w:qFormat="1"/>
-    <w:lsdException w:name="Intense Emphasis" w:semiHidden="0" w:uiPriority="21" w:unhideWhenUsed="0" w:qFormat="1"/>
-    <w:lsdException w:name="Subtle Reference" w:semiHidden="0" w:uiPriority="31" w:unhideWhenUsed="0" w:qFormat="1"/>
-    <w:lsdException w:name="Intense Reference" w:semiHidden="0" w:uiPriority="32" w:unhideWhenUsed="0" w:qFormat="1"/>
-    <w:lsdException w:name="Book Title" w:semiHidden="0" w:uiPriority="33" w:unhideWhenUsed="0" w:qFormat="1"/>
-    <w:lsdException w:name="Bibliography" w:uiPriority="37"/>
-    <w:lsdException w:name="TOC Heading" w:uiPriority="39" w:qFormat="1"/>
-  </w:latentStyles>
-  <w:style w:type="paragraph" w:default="1" w:styleId="Normale">
-    <w:name w:val="Normal"/>
-    <w:qFormat/>
-  </w:style>
-  <w:style w:type="character" w:default="1" w:styleId="Carpredefinitoparagrafo">
-    <w:name w:val="Default Paragraph Font"/>
-    <w:uiPriority w:val="1"/>
-    <w:semiHidden/>
-    <w:unhideWhenUsed/>
-  </w:style>
-  <w:style w:type="table" w:default="1" w:styleId="Tabellanormale">
-    <w:name w:val="Normal Table"/>
-    <w:uiPriority w:val="99"/>
-    <w:semiHidden/>
-    <w:unhideWhenUsed/>
-    <w:qFormat/>
-    <w:tblPr>
-      <w:tblInd w:w="0" w:type="dxa"/>
-      <w:tblCellMar>
-        <w:top w:w="0" w:type="dxa"/>
-        <w:left w:w="108" w:type="dxa"/>
-        <w:bottom w:w="0" w:type="dxa"/>
-        <w:right w:w="108" w:type="dxa"/>
-      </w:tblCellMar>
-    </w:tblPr>
-  </w:style>
-  <w:style w:type="numbering" w:default="1" w:styleId="Nessunelenco">
-    <w:name w:val="No List"/>
-    <w:uiPriority w:val="99"/>
-    <w:semiHidden/>
-    <w:unhideWhenUsed/>
-  </w:style>
-  <w:style w:type="paragraph" w:customStyle="1" w:styleId="81BBB63DE1D3428DADBCA74ABA1493C3">
-    <w:name w:val="81BBB63DE1D3428DADBCA74ABA1493C3"/>
-    <w:rsid w:val="003D638A"/>
-  </w:style>
-  <w:style w:type="paragraph" w:customStyle="1" w:styleId="A11DB46082464C589F6B478EF3C92CE1">
-    <w:name w:val="A11DB46082464C589F6B478EF3C92CE1"/>
-    <w:rsid w:val="003D638A"/>
-  </w:style>
-  <w:style w:type="paragraph" w:customStyle="1" w:styleId="620234DA1095433483FEB9C9DC67172C">
-    <w:name w:val="620234DA1095433483FEB9C9DC67172C"/>
-    <w:rsid w:val="003D638A"/>
-  </w:style>
-</w:styles>
-</file>
-
-<file path=word/glossary/webSettings.xml><?xml version="1.0" encoding="utf-8"?>
-<w:webSettings xmlns:r="http://schemas.openxmlformats.org/officeDocument/2006/relationships" xmlns:w="http://schemas.openxmlformats.org/wordprocessingml/2006/main">
-  <w:optimizeForBrowser/>
-</w:webSettings>
 </file>
 
 <file path=word/theme/theme1.xml><?xml version="1.0" encoding="utf-8"?>
@@ -5013,4 +6029,16 @@
   <a:objectDefaults/>
   <a:extraClrSchemeLst/>
 </a:theme>
+</file>
+
+<file path=customXml/item1.xml><?xml version="1.0" encoding="utf-8"?>
+<b:Sources xmlns:b="http://schemas.openxmlformats.org/officeDocument/2006/bibliography" xmlns="http://schemas.openxmlformats.org/officeDocument/2006/bibliography" SelectedStyle="\APA.XSL" StyleName="APA"/>
+</file>
+
+<file path=customXml/itemProps1.xml><?xml version="1.0" encoding="utf-8"?>
+<ds:datastoreItem xmlns:ds="http://schemas.openxmlformats.org/officeDocument/2006/customXml" ds:itemID="{2D0C12A9-4044-3844-AB0C-C56C85EF4BB7}">
+  <ds:schemaRefs>
+    <ds:schemaRef ds:uri="http://schemas.openxmlformats.org/officeDocument/2006/bibliography"/>
+  </ds:schemaRefs>
+</ds:datastoreItem>
 </file>
</xml_diff>